<commit_message>
Opdrachten: Git CLI + Python venv + Unit Testing + Docker
</commit_message>
<xml_diff>
--- a/Documentatie_DevOps.docx
+++ b/Documentatie_DevOps.docx
@@ -2,10 +2,1298 @@
 <file path=word/document.xml><?xml version="1.0" encoding="utf-8"?>
 <w:document xmlns:wpc="http://schemas.microsoft.com/office/word/2010/wordprocessingCanvas" xmlns:cx="http://schemas.microsoft.com/office/drawing/2014/chartex" xmlns:cx1="http://schemas.microsoft.com/office/drawing/2015/9/8/chartex" xmlns:cx2="http://schemas.microsoft.com/office/drawing/2015/10/21/chartex" xmlns:cx3="http://schemas.microsoft.com/office/drawing/2016/5/9/chartex" xmlns:cx4="http://schemas.microsoft.com/office/drawing/2016/5/10/chartex" xmlns:cx5="http://schemas.microsoft.com/office/drawing/2016/5/11/chartex" xmlns:cx6="http://schemas.microsoft.com/office/drawing/2016/5/12/chartex" xmlns:cx7="http://schemas.microsoft.com/office/drawing/2016/5/13/chartex" xmlns:cx8="http://schemas.microsoft.com/office/drawing/2016/5/14/chartex" xmlns:mc="http://schemas.openxmlformats.org/markup-compatibility/2006" xmlns:aink="http://schemas.microsoft.com/office/drawing/2016/ink" xmlns:am3d="http://schemas.microsoft.com/office/drawing/2017/model3d" xmlns:o="urn:schemas-microsoft-com:office:office" xmlns:oel="http://schemas.microsoft.com/office/2019/extlst" xmlns:r="http://schemas.openxmlformats.org/officeDocument/2006/relationships" xmlns:m="http://schemas.openxmlformats.org/officeDocument/2006/math" xmlns:v="urn:schemas-microsoft-com:vml" xmlns:wp14="http://schemas.microsoft.com/office/word/2010/wordprocessingDrawing" xmlns:wp="http://schemas.openxmlformats.org/drawingml/2006/wordprocessingDrawing" xmlns:w10="urn:schemas-microsoft-com:office:word" xmlns:w="http://schemas.openxmlformats.org/wordprocessingml/2006/main" xmlns:w14="http://schemas.microsoft.com/office/word/2010/wordml" xmlns:w15="http://schemas.microsoft.com/office/word/2012/wordml" xmlns:w16cex="http://schemas.microsoft.com/office/word/2018/wordml/cex" xmlns:w16cid="http://schemas.microsoft.com/office/word/2016/wordml/cid" xmlns:w16="http://schemas.microsoft.com/office/word/2018/wordml" xmlns:w16du="http://schemas.microsoft.com/office/word/2023/wordml/word16du" xmlns:w16sdtdh="http://schemas.microsoft.com/office/word/2020/wordml/sdtdatahash" xmlns:w16sdtfl="http://schemas.microsoft.com/office/word/2024/wordml/sdtformatlock" xmlns:w16se="http://schemas.microsoft.com/office/word/2015/wordml/symex" xmlns:wpg="http://schemas.microsoft.com/office/word/2010/wordprocessingGroup" xmlns:wpi="http://schemas.microsoft.com/office/word/2010/wordprocessingInk" xmlns:wne="http://schemas.microsoft.com/office/word/2006/wordml" xmlns:wps="http://schemas.microsoft.com/office/word/2010/wordprocessingShape" mc:Ignorable="w14 w15 w16se w16cid w16 w16cex w16sdtdh w16sdtfl w16du wp14">
   <w:body>
-    <w:p>
-      <w:r>
+    <w:sdt>
+      <w:sdtPr>
+        <w:id w:val="-1818943968"/>
+        <w:docPartObj>
+          <w:docPartGallery w:val="Cover Pages"/>
+          <w:docPartUnique/>
+        </w:docPartObj>
+      </w:sdtPr>
+      <w:sdtContent>
+        <w:p/>
+        <w:p>
+          <w:r>
+            <w:rPr>
+              <w:noProof/>
+            </w:rPr>
+            <mc:AlternateContent>
+              <mc:Choice Requires="wps">
+                <w:drawing>
+                  <wp:anchor distT="0" distB="0" distL="182880" distR="182880" simplePos="0" relativeHeight="251660288" behindDoc="0" locked="0" layoutInCell="1" allowOverlap="1" wp14:anchorId="0C1DB988" wp14:editId="6B634F0D">
+                    <wp:simplePos x="0" y="0"/>
+                    <mc:AlternateContent>
+                      <mc:Choice Requires="wp14">
+                        <wp:positionH relativeFrom="margin">
+                          <wp14:pctPosHOffset>7700</wp14:pctPosHOffset>
+                        </wp:positionH>
+                      </mc:Choice>
+                      <mc:Fallback>
+                        <wp:positionH relativeFrom="page">
+                          <wp:posOffset>1343025</wp:posOffset>
+                        </wp:positionH>
+                      </mc:Fallback>
+                    </mc:AlternateContent>
+                    <mc:AlternateContent>
+                      <mc:Choice Requires="wp14">
+                        <wp:positionV relativeFrom="page">
+                          <wp14:pctPosVOffset>54000</wp14:pctPosVOffset>
+                        </wp:positionV>
+                      </mc:Choice>
+                      <mc:Fallback>
+                        <wp:positionV relativeFrom="page">
+                          <wp:posOffset>5773420</wp:posOffset>
+                        </wp:positionV>
+                      </mc:Fallback>
+                    </mc:AlternateContent>
+                    <wp:extent cx="4686300" cy="6720840"/>
+                    <wp:effectExtent l="0" t="0" r="10160" b="3810"/>
+                    <wp:wrapSquare wrapText="bothSides"/>
+                    <wp:docPr id="131" name="Zone de texte 131"/>
+                    <wp:cNvGraphicFramePr/>
+                    <a:graphic xmlns:a="http://schemas.openxmlformats.org/drawingml/2006/main">
+                      <a:graphicData uri="http://schemas.microsoft.com/office/word/2010/wordprocessingShape">
+                        <wps:wsp>
+                          <wps:cNvSpPr txBox="1"/>
+                          <wps:spPr>
+                            <a:xfrm>
+                              <a:off x="0" y="0"/>
+                              <a:ext cx="4686300" cy="6720840"/>
+                            </a:xfrm>
+                            <a:prstGeom prst="rect">
+                              <a:avLst/>
+                            </a:prstGeom>
+                            <a:noFill/>
+                            <a:ln w="6350">
+                              <a:noFill/>
+                            </a:ln>
+                            <a:effectLst/>
+                          </wps:spPr>
+                          <wps:style>
+                            <a:lnRef idx="0">
+                              <a:schemeClr val="accent1"/>
+                            </a:lnRef>
+                            <a:fillRef idx="0">
+                              <a:schemeClr val="accent1"/>
+                            </a:fillRef>
+                            <a:effectRef idx="0">
+                              <a:schemeClr val="accent1"/>
+                            </a:effectRef>
+                            <a:fontRef idx="minor">
+                              <a:schemeClr val="dk1"/>
+                            </a:fontRef>
+                          </wps:style>
+                          <wps:txbx>
+                            <w:txbxContent>
+                              <w:p>
+                                <w:pPr>
+                                  <w:pStyle w:val="Sansinterligne"/>
+                                  <w:spacing w:before="40" w:after="560" w:line="216" w:lineRule="auto"/>
+                                  <w:rPr>
+                                    <w:color w:val="156082" w:themeColor="accent1"/>
+                                    <w:sz w:val="72"/>
+                                    <w:szCs w:val="72"/>
+                                    <w:lang w:val="nl-NL"/>
+                                  </w:rPr>
+                                </w:pPr>
+                                <w:sdt>
+                                  <w:sdtPr>
+                                    <w:rPr>
+                                      <w:color w:val="156082" w:themeColor="accent1"/>
+                                      <w:sz w:val="72"/>
+                                      <w:szCs w:val="72"/>
+                                      <w:lang w:val="nl-NL"/>
+                                    </w:rPr>
+                                    <w:alias w:val="Titre"/>
+                                    <w:tag w:val=""/>
+                                    <w:id w:val="151731938"/>
+                                    <w:dataBinding w:prefixMappings="xmlns:ns0='http://purl.org/dc/elements/1.1/' xmlns:ns1='http://schemas.openxmlformats.org/package/2006/metadata/core-properties' " w:xpath="/ns1:coreProperties[1]/ns0:title[1]" w:storeItemID="{6C3C8BC8-F283-45AE-878A-BAB7291924A1}"/>
+                                    <w:text/>
+                                  </w:sdtPr>
+                                  <w:sdtContent>
+                                    <w:proofErr w:type="spellStart"/>
+                                    <w:r>
+                                      <w:rPr>
+                                        <w:color w:val="156082" w:themeColor="accent1"/>
+                                        <w:sz w:val="72"/>
+                                        <w:szCs w:val="72"/>
+                                        <w:lang w:val="nl-NL"/>
+                                      </w:rPr>
+                                      <w:t>DevOps</w:t>
+                                    </w:r>
+                                    <w:proofErr w:type="spellEnd"/>
+                                    <w:r>
+                                      <w:rPr>
+                                        <w:color w:val="156082" w:themeColor="accent1"/>
+                                        <w:sz w:val="72"/>
+                                        <w:szCs w:val="72"/>
+                                        <w:lang w:val="nl-NL"/>
+                                      </w:rPr>
+                                      <w:t xml:space="preserve"> Documentatie</w:t>
+                                    </w:r>
+                                  </w:sdtContent>
+                                </w:sdt>
+                              </w:p>
+                              <w:sdt>
+                                <w:sdtPr>
+                                  <w:rPr>
+                                    <w:caps/>
+                                    <w:color w:val="501549" w:themeColor="accent5" w:themeShade="80"/>
+                                    <w:sz w:val="28"/>
+                                    <w:szCs w:val="28"/>
+                                    <w:lang w:val="nl-NL"/>
+                                  </w:rPr>
+                                  <w:alias w:val="Sous-titre"/>
+                                  <w:tag w:val=""/>
+                                  <w:id w:val="-2090151685"/>
+                                  <w:dataBinding w:prefixMappings="xmlns:ns0='http://purl.org/dc/elements/1.1/' xmlns:ns1='http://schemas.openxmlformats.org/package/2006/metadata/core-properties' " w:xpath="/ns1:coreProperties[1]/ns0:subject[1]" w:storeItemID="{6C3C8BC8-F283-45AE-878A-BAB7291924A1}"/>
+                                  <w:text/>
+                                </w:sdtPr>
+                                <w:sdtContent>
+                                  <w:p>
+                                    <w:pPr>
+                                      <w:pStyle w:val="Sansinterligne"/>
+                                      <w:spacing w:before="40" w:after="40"/>
+                                      <w:rPr>
+                                        <w:caps/>
+                                        <w:color w:val="501549" w:themeColor="accent5" w:themeShade="80"/>
+                                        <w:sz w:val="28"/>
+                                        <w:szCs w:val="28"/>
+                                        <w:lang w:val="nl-NL"/>
+                                      </w:rPr>
+                                    </w:pPr>
+                                    <w:r>
+                                      <w:rPr>
+                                        <w:caps/>
+                                        <w:color w:val="501549" w:themeColor="accent5" w:themeShade="80"/>
+                                        <w:sz w:val="28"/>
+                                        <w:szCs w:val="28"/>
+                                        <w:lang w:val="nl-NL"/>
+                                      </w:rPr>
+                                      <w:t>Toegepaste i</w:t>
+                                    </w:r>
+                                    <w:r>
+                                      <w:rPr>
+                                        <w:caps/>
+                                        <w:color w:val="501549" w:themeColor="accent5" w:themeShade="80"/>
+                                        <w:sz w:val="28"/>
+                                        <w:szCs w:val="28"/>
+                                        <w:lang w:val="nl-NL"/>
+                                      </w:rPr>
+                                      <w:t>nformatica</w:t>
+                                    </w:r>
+                                  </w:p>
+                                </w:sdtContent>
+                              </w:sdt>
+                              <w:sdt>
+                                <w:sdtPr>
+                                  <w:rPr>
+                                    <w:caps/>
+                                    <w:color w:val="A02B93" w:themeColor="accent5"/>
+                                    <w:sz w:val="24"/>
+                                    <w:szCs w:val="24"/>
+                                    <w:lang w:val="nl-NL"/>
+                                  </w:rPr>
+                                  <w:alias w:val="Auteur"/>
+                                  <w:tag w:val=""/>
+                                  <w:id w:val="-1536112409"/>
+                                  <w:dataBinding w:prefixMappings="xmlns:ns0='http://purl.org/dc/elements/1.1/' xmlns:ns1='http://schemas.openxmlformats.org/package/2006/metadata/core-properties' " w:xpath="/ns1:coreProperties[1]/ns0:creator[1]" w:storeItemID="{6C3C8BC8-F283-45AE-878A-BAB7291924A1}"/>
+                                  <w:text/>
+                                </w:sdtPr>
+                                <w:sdtContent>
+                                  <w:p>
+                                    <w:pPr>
+                                      <w:pStyle w:val="Sansinterligne"/>
+                                      <w:spacing w:before="80" w:after="40"/>
+                                      <w:rPr>
+                                        <w:caps/>
+                                        <w:color w:val="A02B93" w:themeColor="accent5"/>
+                                        <w:sz w:val="24"/>
+                                        <w:szCs w:val="24"/>
+                                        <w:lang w:val="nl-NL"/>
+                                      </w:rPr>
+                                    </w:pPr>
+                                    <w:r>
+                                      <w:rPr>
+                                        <w:caps/>
+                                        <w:color w:val="A02B93" w:themeColor="accent5"/>
+                                        <w:sz w:val="24"/>
+                                        <w:szCs w:val="24"/>
+                                        <w:lang w:val="nl-NL"/>
+                                      </w:rPr>
+                                      <w:t>Nabil Zahmidi</w:t>
+                                    </w:r>
+                                  </w:p>
+                                </w:sdtContent>
+                              </w:sdt>
+                            </w:txbxContent>
+                          </wps:txbx>
+                          <wps:bodyPr rot="0" spcFirstLastPara="0" vertOverflow="overflow" horzOverflow="overflow" vert="horz" wrap="square" lIns="0" tIns="0" rIns="0" bIns="0" numCol="1" spcCol="0" rtlCol="0" fromWordArt="0" anchor="t" anchorCtr="0" forceAA="0" compatLnSpc="1">
+                            <a:prstTxWarp prst="textNoShape">
+                              <a:avLst/>
+                            </a:prstTxWarp>
+                            <a:spAutoFit/>
+                          </wps:bodyPr>
+                        </wps:wsp>
+                      </a:graphicData>
+                    </a:graphic>
+                    <wp14:sizeRelH relativeFrom="margin">
+                      <wp14:pctWidth>79000</wp14:pctWidth>
+                    </wp14:sizeRelH>
+                    <wp14:sizeRelV relativeFrom="page">
+                      <wp14:pctHeight>35000</wp14:pctHeight>
+                    </wp14:sizeRelV>
+                  </wp:anchor>
+                </w:drawing>
+              </mc:Choice>
+              <mc:Fallback>
+                <w:pict>
+                  <v:shapetype w14:anchorId="0C1DB988" id="_x0000_t202" coordsize="21600,21600" o:spt="202" path="m,l,21600r21600,l21600,xe">
+                    <v:stroke joinstyle="miter"/>
+                    <v:path gradientshapeok="t" o:connecttype="rect"/>
+                  </v:shapetype>
+                  <v:shape id="Zone de texte 131" o:spid="_x0000_s1026" type="#_x0000_t202" style="position:absolute;margin-left:0;margin-top:0;width:369pt;height:529.2pt;z-index:251660288;visibility:visible;mso-wrap-style:square;mso-width-percent:790;mso-height-percent:350;mso-left-percent:77;mso-top-percent:540;mso-wrap-distance-left:14.4pt;mso-wrap-distance-top:0;mso-wrap-distance-right:14.4pt;mso-wrap-distance-bottom:0;mso-position-horizontal-relative:margin;mso-position-vertical-relative:page;mso-width-percent:790;mso-height-percent:350;mso-left-percent:77;mso-top-percent:540;mso-width-relative:margin;mso-height-relative:page;v-text-anchor:top" o:gfxdata="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" filled="f" stroked="f" strokeweight=".5pt">
+                    <v:textbox style="mso-fit-shape-to-text:t" inset="0,0,0,0">
+                      <w:txbxContent>
+                        <w:p>
+                          <w:pPr>
+                            <w:pStyle w:val="Sansinterligne"/>
+                            <w:spacing w:before="40" w:after="560" w:line="216" w:lineRule="auto"/>
+                            <w:rPr>
+                              <w:color w:val="156082" w:themeColor="accent1"/>
+                              <w:sz w:val="72"/>
+                              <w:szCs w:val="72"/>
+                              <w:lang w:val="nl-NL"/>
+                            </w:rPr>
+                          </w:pPr>
+                          <w:sdt>
+                            <w:sdtPr>
+                              <w:rPr>
+                                <w:color w:val="156082" w:themeColor="accent1"/>
+                                <w:sz w:val="72"/>
+                                <w:szCs w:val="72"/>
+                                <w:lang w:val="nl-NL"/>
+                              </w:rPr>
+                              <w:alias w:val="Titre"/>
+                              <w:tag w:val=""/>
+                              <w:id w:val="151731938"/>
+                              <w:dataBinding w:prefixMappings="xmlns:ns0='http://purl.org/dc/elements/1.1/' xmlns:ns1='http://schemas.openxmlformats.org/package/2006/metadata/core-properties' " w:xpath="/ns1:coreProperties[1]/ns0:title[1]" w:storeItemID="{6C3C8BC8-F283-45AE-878A-BAB7291924A1}"/>
+                              <w:text/>
+                            </w:sdtPr>
+                            <w:sdtContent>
+                              <w:proofErr w:type="spellStart"/>
+                              <w:r>
+                                <w:rPr>
+                                  <w:color w:val="156082" w:themeColor="accent1"/>
+                                  <w:sz w:val="72"/>
+                                  <w:szCs w:val="72"/>
+                                  <w:lang w:val="nl-NL"/>
+                                </w:rPr>
+                                <w:t>DevOps</w:t>
+                              </w:r>
+                              <w:proofErr w:type="spellEnd"/>
+                              <w:r>
+                                <w:rPr>
+                                  <w:color w:val="156082" w:themeColor="accent1"/>
+                                  <w:sz w:val="72"/>
+                                  <w:szCs w:val="72"/>
+                                  <w:lang w:val="nl-NL"/>
+                                </w:rPr>
+                                <w:t xml:space="preserve"> Documentatie</w:t>
+                              </w:r>
+                            </w:sdtContent>
+                          </w:sdt>
+                        </w:p>
+                        <w:sdt>
+                          <w:sdtPr>
+                            <w:rPr>
+                              <w:caps/>
+                              <w:color w:val="501549" w:themeColor="accent5" w:themeShade="80"/>
+                              <w:sz w:val="28"/>
+                              <w:szCs w:val="28"/>
+                              <w:lang w:val="nl-NL"/>
+                            </w:rPr>
+                            <w:alias w:val="Sous-titre"/>
+                            <w:tag w:val=""/>
+                            <w:id w:val="-2090151685"/>
+                            <w:dataBinding w:prefixMappings="xmlns:ns0='http://purl.org/dc/elements/1.1/' xmlns:ns1='http://schemas.openxmlformats.org/package/2006/metadata/core-properties' " w:xpath="/ns1:coreProperties[1]/ns0:subject[1]" w:storeItemID="{6C3C8BC8-F283-45AE-878A-BAB7291924A1}"/>
+                            <w:text/>
+                          </w:sdtPr>
+                          <w:sdtContent>
+                            <w:p>
+                              <w:pPr>
+                                <w:pStyle w:val="Sansinterligne"/>
+                                <w:spacing w:before="40" w:after="40"/>
+                                <w:rPr>
+                                  <w:caps/>
+                                  <w:color w:val="501549" w:themeColor="accent5" w:themeShade="80"/>
+                                  <w:sz w:val="28"/>
+                                  <w:szCs w:val="28"/>
+                                  <w:lang w:val="nl-NL"/>
+                                </w:rPr>
+                              </w:pPr>
+                              <w:r>
+                                <w:rPr>
+                                  <w:caps/>
+                                  <w:color w:val="501549" w:themeColor="accent5" w:themeShade="80"/>
+                                  <w:sz w:val="28"/>
+                                  <w:szCs w:val="28"/>
+                                  <w:lang w:val="nl-NL"/>
+                                </w:rPr>
+                                <w:t>Toegepaste i</w:t>
+                              </w:r>
+                              <w:r>
+                                <w:rPr>
+                                  <w:caps/>
+                                  <w:color w:val="501549" w:themeColor="accent5" w:themeShade="80"/>
+                                  <w:sz w:val="28"/>
+                                  <w:szCs w:val="28"/>
+                                  <w:lang w:val="nl-NL"/>
+                                </w:rPr>
+                                <w:t>nformatica</w:t>
+                              </w:r>
+                            </w:p>
+                          </w:sdtContent>
+                        </w:sdt>
+                        <w:sdt>
+                          <w:sdtPr>
+                            <w:rPr>
+                              <w:caps/>
+                              <w:color w:val="A02B93" w:themeColor="accent5"/>
+                              <w:sz w:val="24"/>
+                              <w:szCs w:val="24"/>
+                              <w:lang w:val="nl-NL"/>
+                            </w:rPr>
+                            <w:alias w:val="Auteur"/>
+                            <w:tag w:val=""/>
+                            <w:id w:val="-1536112409"/>
+                            <w:dataBinding w:prefixMappings="xmlns:ns0='http://purl.org/dc/elements/1.1/' xmlns:ns1='http://schemas.openxmlformats.org/package/2006/metadata/core-properties' " w:xpath="/ns1:coreProperties[1]/ns0:creator[1]" w:storeItemID="{6C3C8BC8-F283-45AE-878A-BAB7291924A1}"/>
+                            <w:text/>
+                          </w:sdtPr>
+                          <w:sdtContent>
+                            <w:p>
+                              <w:pPr>
+                                <w:pStyle w:val="Sansinterligne"/>
+                                <w:spacing w:before="80" w:after="40"/>
+                                <w:rPr>
+                                  <w:caps/>
+                                  <w:color w:val="A02B93" w:themeColor="accent5"/>
+                                  <w:sz w:val="24"/>
+                                  <w:szCs w:val="24"/>
+                                  <w:lang w:val="nl-NL"/>
+                                </w:rPr>
+                              </w:pPr>
+                              <w:r>
+                                <w:rPr>
+                                  <w:caps/>
+                                  <w:color w:val="A02B93" w:themeColor="accent5"/>
+                                  <w:sz w:val="24"/>
+                                  <w:szCs w:val="24"/>
+                                  <w:lang w:val="nl-NL"/>
+                                </w:rPr>
+                                <w:t>Nabil Zahmidi</w:t>
+                              </w:r>
+                            </w:p>
+                          </w:sdtContent>
+                        </w:sdt>
+                      </w:txbxContent>
+                    </v:textbox>
+                    <w10:wrap type="square" anchorx="margin" anchory="page"/>
+                  </v:shape>
+                </w:pict>
+              </mc:Fallback>
+            </mc:AlternateContent>
+          </w:r>
+          <w:r>
+            <w:rPr>
+              <w:noProof/>
+            </w:rPr>
+            <mc:AlternateContent>
+              <mc:Choice Requires="wps">
+                <w:drawing>
+                  <wp:anchor distT="0" distB="0" distL="114300" distR="114300" simplePos="0" relativeHeight="251659264" behindDoc="0" locked="0" layoutInCell="1" allowOverlap="1" wp14:anchorId="5BDC8BD9" wp14:editId="36EDF3DA">
+                    <wp:simplePos x="0" y="0"/>
+                    <wp:positionH relativeFrom="margin">
+                      <wp:align>right</wp:align>
+                    </wp:positionH>
+                    <mc:AlternateContent>
+                      <mc:Choice Requires="wp14">
+                        <wp:positionV relativeFrom="page">
+                          <wp14:pctPosVOffset>2300</wp14:pctPosVOffset>
+                        </wp:positionV>
+                      </mc:Choice>
+                      <mc:Fallback>
+                        <wp:positionV relativeFrom="page">
+                          <wp:posOffset>245745</wp:posOffset>
+                        </wp:positionV>
+                      </mc:Fallback>
+                    </mc:AlternateContent>
+                    <wp:extent cx="594360" cy="987552"/>
+                    <wp:effectExtent l="0" t="0" r="0" b="5080"/>
+                    <wp:wrapNone/>
+                    <wp:docPr id="132" name="Rectangle 132"/>
+                    <wp:cNvGraphicFramePr>
+                      <a:graphicFrameLocks xmlns:a="http://schemas.openxmlformats.org/drawingml/2006/main" noChangeAspect="1"/>
+                    </wp:cNvGraphicFramePr>
+                    <a:graphic xmlns:a="http://schemas.openxmlformats.org/drawingml/2006/main">
+                      <a:graphicData uri="http://schemas.microsoft.com/office/word/2010/wordprocessingShape">
+                        <wps:wsp>
+                          <wps:cNvSpPr>
+                            <a:spLocks noChangeAspect="1"/>
+                          </wps:cNvSpPr>
+                          <wps:spPr>
+                            <a:xfrm>
+                              <a:off x="0" y="0"/>
+                              <a:ext cx="594360" cy="987552"/>
+                            </a:xfrm>
+                            <a:prstGeom prst="rect">
+                              <a:avLst/>
+                            </a:prstGeom>
+                            <a:ln>
+                              <a:noFill/>
+                            </a:ln>
+                          </wps:spPr>
+                          <wps:style>
+                            <a:lnRef idx="2">
+                              <a:schemeClr val="accent1">
+                                <a:shade val="50000"/>
+                              </a:schemeClr>
+                            </a:lnRef>
+                            <a:fillRef idx="1">
+                              <a:schemeClr val="accent1"/>
+                            </a:fillRef>
+                            <a:effectRef idx="0">
+                              <a:schemeClr val="accent1"/>
+                            </a:effectRef>
+                            <a:fontRef idx="minor">
+                              <a:schemeClr val="lt1"/>
+                            </a:fontRef>
+                          </wps:style>
+                          <wps:txbx>
+                            <w:txbxContent>
+                              <w:sdt>
+                                <w:sdtPr>
+                                  <w:rPr>
+                                    <w:color w:val="FFFFFF" w:themeColor="background1"/>
+                                    <w:sz w:val="24"/>
+                                    <w:szCs w:val="24"/>
+                                  </w:rPr>
+                                  <w:alias w:val="Année"/>
+                                  <w:tag w:val=""/>
+                                  <w:id w:val="-785116381"/>
+                                  <w:dataBinding w:prefixMappings="xmlns:ns0='http://schemas.microsoft.com/office/2006/coverPageProps' " w:xpath="/ns0:CoverPageProperties[1]/ns0:PublishDate[1]" w:storeItemID="{55AF091B-3C7A-41E3-B477-F2FDAA23CFDA}"/>
+                                  <w:date>
+                                    <w:dateFormat w:val="yyyy"/>
+                                    <w:lid w:val="fr-FR"/>
+                                    <w:storeMappedDataAs w:val="dateTime"/>
+                                    <w:calendar w:val="gregorian"/>
+                                  </w:date>
+                                </w:sdtPr>
+                                <w:sdtContent>
+                                  <w:p>
+                                    <w:pPr>
+                                      <w:pStyle w:val="Sansinterligne"/>
+                                      <w:jc w:val="right"/>
+                                      <w:rPr>
+                                        <w:color w:val="FFFFFF" w:themeColor="background1"/>
+                                        <w:sz w:val="24"/>
+                                        <w:szCs w:val="24"/>
+                                      </w:rPr>
+                                    </w:pPr>
+                                    <w:r>
+                                      <w:rPr>
+                                        <w:color w:val="FFFFFF" w:themeColor="background1"/>
+                                        <w:sz w:val="24"/>
+                                        <w:szCs w:val="24"/>
+                                      </w:rPr>
+                                      <w:t>2025-2026</w:t>
+                                    </w:r>
+                                  </w:p>
+                                </w:sdtContent>
+                              </w:sdt>
+                            </w:txbxContent>
+                          </wps:txbx>
+                          <wps:bodyPr rot="0" spcFirstLastPara="0" vertOverflow="overflow" horzOverflow="overflow" vert="horz" wrap="square" lIns="45720" tIns="45720" rIns="45720" bIns="45720" numCol="1" spcCol="0" rtlCol="0" fromWordArt="0" anchor="b" anchorCtr="0" forceAA="0" compatLnSpc="1">
+                            <a:prstTxWarp prst="textNoShape">
+                              <a:avLst/>
+                            </a:prstTxWarp>
+                            <a:noAutofit/>
+                          </wps:bodyPr>
+                        </wps:wsp>
+                      </a:graphicData>
+                    </a:graphic>
+                    <wp14:sizeRelH relativeFrom="page">
+                      <wp14:pctWidth>7600</wp14:pctWidth>
+                    </wp14:sizeRelH>
+                    <wp14:sizeRelV relativeFrom="page">
+                      <wp14:pctHeight>9800</wp14:pctHeight>
+                    </wp14:sizeRelV>
+                  </wp:anchor>
+                </w:drawing>
+              </mc:Choice>
+              <mc:Fallback>
+                <w:pict>
+                  <v:rect w14:anchorId="5BDC8BD9" id="Rectangle 132" o:spid="_x0000_s1027" style="position:absolute;margin-left:-4.4pt;margin-top:0;width:46.8pt;height:77.75pt;z-index:251659264;visibility:visible;mso-wrap-style:square;mso-width-percent:76;mso-height-percent:98;mso-top-percent:23;mso-wrap-distance-left:9pt;mso-wrap-distance-top:0;mso-wrap-distance-right:9pt;mso-wrap-distance-bottom:0;mso-position-horizontal:right;mso-position-horizontal-relative:margin;mso-position-vertical-relative:page;mso-width-percent:76;mso-height-percent:98;mso-top-percent:23;mso-width-relative:page;mso-height-relative:page;v-text-anchor:bottom" o:gfxdata="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" fillcolor="#156082 [3204]" stroked="f" strokeweight="1.5pt">
+                    <o:lock v:ext="edit" aspectratio="t"/>
+                    <v:textbox inset="3.6pt,,3.6pt">
+                      <w:txbxContent>
+                        <w:sdt>
+                          <w:sdtPr>
+                            <w:rPr>
+                              <w:color w:val="FFFFFF" w:themeColor="background1"/>
+                              <w:sz w:val="24"/>
+                              <w:szCs w:val="24"/>
+                            </w:rPr>
+                            <w:alias w:val="Année"/>
+                            <w:tag w:val=""/>
+                            <w:id w:val="-785116381"/>
+                            <w:dataBinding w:prefixMappings="xmlns:ns0='http://schemas.microsoft.com/office/2006/coverPageProps' " w:xpath="/ns0:CoverPageProperties[1]/ns0:PublishDate[1]" w:storeItemID="{55AF091B-3C7A-41E3-B477-F2FDAA23CFDA}"/>
+                            <w:date>
+                              <w:dateFormat w:val="yyyy"/>
+                              <w:lid w:val="fr-FR"/>
+                              <w:storeMappedDataAs w:val="dateTime"/>
+                              <w:calendar w:val="gregorian"/>
+                            </w:date>
+                          </w:sdtPr>
+                          <w:sdtContent>
+                            <w:p>
+                              <w:pPr>
+                                <w:pStyle w:val="Sansinterligne"/>
+                                <w:jc w:val="right"/>
+                                <w:rPr>
+                                  <w:color w:val="FFFFFF" w:themeColor="background1"/>
+                                  <w:sz w:val="24"/>
+                                  <w:szCs w:val="24"/>
+                                </w:rPr>
+                              </w:pPr>
+                              <w:r>
+                                <w:rPr>
+                                  <w:color w:val="FFFFFF" w:themeColor="background1"/>
+                                  <w:sz w:val="24"/>
+                                  <w:szCs w:val="24"/>
+                                </w:rPr>
+                                <w:t>2025-2026</w:t>
+                              </w:r>
+                            </w:p>
+                          </w:sdtContent>
+                        </w:sdt>
+                      </w:txbxContent>
+                    </v:textbox>
+                    <w10:wrap anchorx="margin" anchory="page"/>
+                  </v:rect>
+                </w:pict>
+              </mc:Fallback>
+            </mc:AlternateContent>
+          </w:r>
+          <w:r>
+            <w:br w:type="page"/>
+          </w:r>
+        </w:p>
+      </w:sdtContent>
+    </w:sdt>
+    <w:sdt>
+      <w:sdtPr>
+        <w:rPr>
+          <w:lang w:val="fr-FR"/>
+        </w:rPr>
+        <w:id w:val="-2140411331"/>
+        <w:docPartObj>
+          <w:docPartGallery w:val="Table of Contents"/>
+          <w:docPartUnique/>
+        </w:docPartObj>
+      </w:sdtPr>
+      <w:sdtEndPr>
+        <w:rPr>
+          <w:rFonts w:asciiTheme="minorHAnsi" w:eastAsiaTheme="minorHAnsi" w:hAnsiTheme="minorHAnsi" w:cstheme="minorBidi"/>
+          <w:b/>
+          <w:bCs/>
+          <w:color w:val="auto"/>
+          <w:kern w:val="2"/>
+          <w:sz w:val="24"/>
+          <w:szCs w:val="24"/>
+          <w:lang w:eastAsia="en-US"/>
+          <w14:ligatures w14:val="standardContextual"/>
+        </w:rPr>
+      </w:sdtEndPr>
+      <w:sdtContent>
+        <w:p>
+          <w:pPr>
+            <w:pStyle w:val="En-ttedetabledesmatires"/>
+          </w:pPr>
+          <w:r>
+            <w:rPr>
+              <w:lang w:val="fr-FR"/>
+            </w:rPr>
+            <w:t>Table des matières</w:t>
+          </w:r>
+        </w:p>
+        <w:p>
+          <w:pPr>
+            <w:pStyle w:val="TM1"/>
+            <w:tabs>
+              <w:tab w:val="right" w:leader="dot" w:pos="9062"/>
+            </w:tabs>
+            <w:rPr>
+              <w:rFonts w:eastAsiaTheme="minorEastAsia"/>
+              <w:noProof/>
+              <w:lang w:eastAsia="fr-BE"/>
+            </w:rPr>
+          </w:pPr>
+          <w:r>
+            <w:fldChar w:fldCharType="begin"/>
+          </w:r>
+          <w:r>
+            <w:instrText xml:space="preserve"> TOC \o "1-3" \h \z \u </w:instrText>
+          </w:r>
+          <w:r>
+            <w:fldChar w:fldCharType="separate"/>
+          </w:r>
+          <w:hyperlink w:anchor="_Toc216182902" w:history="1">
+            <w:r>
+              <w:rPr>
+                <w:rStyle w:val="Lienhypertexte"/>
+                <w:noProof/>
+              </w:rPr>
+              <w:t>Exam Module 3</w:t>
+            </w:r>
+            <w:r>
+              <w:rPr>
+                <w:noProof/>
+                <w:webHidden/>
+              </w:rPr>
+              <w:tab/>
+            </w:r>
+            <w:r>
+              <w:rPr>
+                <w:noProof/>
+                <w:webHidden/>
+              </w:rPr>
+              <w:fldChar w:fldCharType="begin"/>
+            </w:r>
+            <w:r>
+              <w:rPr>
+                <w:noProof/>
+                <w:webHidden/>
+              </w:rPr>
+              <w:instrText xml:space="preserve"> PAGEREF _Toc216182902 \h </w:instrText>
+            </w:r>
+            <w:r>
+              <w:rPr>
+                <w:noProof/>
+                <w:webHidden/>
+              </w:rPr>
+            </w:r>
+            <w:r>
+              <w:rPr>
+                <w:noProof/>
+                <w:webHidden/>
+              </w:rPr>
+              <w:fldChar w:fldCharType="separate"/>
+            </w:r>
+            <w:r>
+              <w:rPr>
+                <w:noProof/>
+                <w:webHidden/>
+              </w:rPr>
+              <w:t>2</w:t>
+            </w:r>
+            <w:r>
+              <w:rPr>
+                <w:noProof/>
+                <w:webHidden/>
+              </w:rPr>
+              <w:fldChar w:fldCharType="end"/>
+            </w:r>
+          </w:hyperlink>
+        </w:p>
+        <w:p>
+          <w:pPr>
+            <w:pStyle w:val="TM1"/>
+            <w:tabs>
+              <w:tab w:val="right" w:leader="dot" w:pos="9062"/>
+            </w:tabs>
+            <w:rPr>
+              <w:rFonts w:eastAsiaTheme="minorEastAsia"/>
+              <w:noProof/>
+              <w:lang w:eastAsia="fr-BE"/>
+            </w:rPr>
+          </w:pPr>
+          <w:hyperlink w:anchor="_Toc216182903" w:history="1">
+            <w:r>
+              <w:rPr>
+                <w:rStyle w:val="Lienhypertexte"/>
+                <w:noProof/>
+              </w:rPr>
+              <w:t>Exam Module 4</w:t>
+            </w:r>
+            <w:r>
+              <w:rPr>
+                <w:noProof/>
+                <w:webHidden/>
+              </w:rPr>
+              <w:tab/>
+            </w:r>
+            <w:r>
+              <w:rPr>
+                <w:noProof/>
+                <w:webHidden/>
+              </w:rPr>
+              <w:fldChar w:fldCharType="begin"/>
+            </w:r>
+            <w:r>
+              <w:rPr>
+                <w:noProof/>
+                <w:webHidden/>
+              </w:rPr>
+              <w:instrText xml:space="preserve"> PAGEREF _Toc216182903 \h </w:instrText>
+            </w:r>
+            <w:r>
+              <w:rPr>
+                <w:noProof/>
+                <w:webHidden/>
+              </w:rPr>
+            </w:r>
+            <w:r>
+              <w:rPr>
+                <w:noProof/>
+                <w:webHidden/>
+              </w:rPr>
+              <w:fldChar w:fldCharType="separate"/>
+            </w:r>
+            <w:r>
+              <w:rPr>
+                <w:noProof/>
+                <w:webHidden/>
+              </w:rPr>
+              <w:t>3</w:t>
+            </w:r>
+            <w:r>
+              <w:rPr>
+                <w:noProof/>
+                <w:webHidden/>
+              </w:rPr>
+              <w:fldChar w:fldCharType="end"/>
+            </w:r>
+          </w:hyperlink>
+        </w:p>
+        <w:p>
+          <w:pPr>
+            <w:pStyle w:val="TM1"/>
+            <w:tabs>
+              <w:tab w:val="right" w:leader="dot" w:pos="9062"/>
+            </w:tabs>
+            <w:rPr>
+              <w:rFonts w:eastAsiaTheme="minorEastAsia"/>
+              <w:noProof/>
+              <w:lang w:eastAsia="fr-BE"/>
+            </w:rPr>
+          </w:pPr>
+          <w:hyperlink w:anchor="_Toc216182904" w:history="1">
+            <w:r>
+              <w:rPr>
+                <w:rStyle w:val="Lienhypertexte"/>
+                <w:noProof/>
+              </w:rPr>
+              <w:t>Script School Library</w:t>
+            </w:r>
+            <w:r>
+              <w:rPr>
+                <w:noProof/>
+                <w:webHidden/>
+              </w:rPr>
+              <w:tab/>
+            </w:r>
+            <w:r>
+              <w:rPr>
+                <w:noProof/>
+                <w:webHidden/>
+              </w:rPr>
+              <w:fldChar w:fldCharType="begin"/>
+            </w:r>
+            <w:r>
+              <w:rPr>
+                <w:noProof/>
+                <w:webHidden/>
+              </w:rPr>
+              <w:instrText xml:space="preserve"> PAGEREF _Toc216182904 \h </w:instrText>
+            </w:r>
+            <w:r>
+              <w:rPr>
+                <w:noProof/>
+                <w:webHidden/>
+              </w:rPr>
+            </w:r>
+            <w:r>
+              <w:rPr>
+                <w:noProof/>
+                <w:webHidden/>
+              </w:rPr>
+              <w:fldChar w:fldCharType="separate"/>
+            </w:r>
+            <w:r>
+              <w:rPr>
+                <w:noProof/>
+                <w:webHidden/>
+              </w:rPr>
+              <w:t>4</w:t>
+            </w:r>
+            <w:r>
+              <w:rPr>
+                <w:noProof/>
+                <w:webHidden/>
+              </w:rPr>
+              <w:fldChar w:fldCharType="end"/>
+            </w:r>
+          </w:hyperlink>
+        </w:p>
+        <w:p>
+          <w:pPr>
+            <w:pStyle w:val="TM1"/>
+            <w:tabs>
+              <w:tab w:val="right" w:leader="dot" w:pos="9062"/>
+            </w:tabs>
+            <w:rPr>
+              <w:rFonts w:eastAsiaTheme="minorEastAsia"/>
+              <w:noProof/>
+              <w:lang w:eastAsia="fr-BE"/>
+            </w:rPr>
+          </w:pPr>
+          <w:hyperlink w:anchor="_Toc216182905" w:history="1">
+            <w:r>
+              <w:rPr>
+                <w:rStyle w:val="Lienhypertexte"/>
+                <w:noProof/>
+              </w:rPr>
+              <w:t>Ansible</w:t>
+            </w:r>
+            <w:r>
+              <w:rPr>
+                <w:noProof/>
+                <w:webHidden/>
+              </w:rPr>
+              <w:tab/>
+            </w:r>
+            <w:r>
+              <w:rPr>
+                <w:noProof/>
+                <w:webHidden/>
+              </w:rPr>
+              <w:fldChar w:fldCharType="begin"/>
+            </w:r>
+            <w:r>
+              <w:rPr>
+                <w:noProof/>
+                <w:webHidden/>
+              </w:rPr>
+              <w:instrText xml:space="preserve"> PAGEREF _Toc216182905 \h </w:instrText>
+            </w:r>
+            <w:r>
+              <w:rPr>
+                <w:noProof/>
+                <w:webHidden/>
+              </w:rPr>
+            </w:r>
+            <w:r>
+              <w:rPr>
+                <w:noProof/>
+                <w:webHidden/>
+              </w:rPr>
+              <w:fldChar w:fldCharType="separate"/>
+            </w:r>
+            <w:r>
+              <w:rPr>
+                <w:noProof/>
+                <w:webHidden/>
+              </w:rPr>
+              <w:t>5</w:t>
+            </w:r>
+            <w:r>
+              <w:rPr>
+                <w:noProof/>
+                <w:webHidden/>
+              </w:rPr>
+              <w:fldChar w:fldCharType="end"/>
+            </w:r>
+          </w:hyperlink>
+        </w:p>
+        <w:p>
+          <w:pPr>
+            <w:pStyle w:val="TM1"/>
+            <w:tabs>
+              <w:tab w:val="right" w:leader="dot" w:pos="9062"/>
+            </w:tabs>
+            <w:rPr>
+              <w:rFonts w:eastAsiaTheme="minorEastAsia"/>
+              <w:noProof/>
+              <w:lang w:eastAsia="fr-BE"/>
+            </w:rPr>
+          </w:pPr>
+          <w:hyperlink w:anchor="_Toc216182906" w:history="1">
+            <w:r>
+              <w:rPr>
+                <w:rStyle w:val="Lienhypertexte"/>
+                <w:noProof/>
+              </w:rPr>
+              <w:t>Git CLI</w:t>
+            </w:r>
+            <w:r>
+              <w:rPr>
+                <w:noProof/>
+                <w:webHidden/>
+              </w:rPr>
+              <w:tab/>
+            </w:r>
+            <w:r>
+              <w:rPr>
+                <w:noProof/>
+                <w:webHidden/>
+              </w:rPr>
+              <w:fldChar w:fldCharType="begin"/>
+            </w:r>
+            <w:r>
+              <w:rPr>
+                <w:noProof/>
+                <w:webHidden/>
+              </w:rPr>
+              <w:instrText xml:space="preserve"> PAGEREF _Toc216182906 \h </w:instrText>
+            </w:r>
+            <w:r>
+              <w:rPr>
+                <w:noProof/>
+                <w:webHidden/>
+              </w:rPr>
+            </w:r>
+            <w:r>
+              <w:rPr>
+                <w:noProof/>
+                <w:webHidden/>
+              </w:rPr>
+              <w:fldChar w:fldCharType="separate"/>
+            </w:r>
+            <w:r>
+              <w:rPr>
+                <w:noProof/>
+                <w:webHidden/>
+              </w:rPr>
+              <w:t>7</w:t>
+            </w:r>
+            <w:r>
+              <w:rPr>
+                <w:noProof/>
+                <w:webHidden/>
+              </w:rPr>
+              <w:fldChar w:fldCharType="end"/>
+            </w:r>
+          </w:hyperlink>
+        </w:p>
+        <w:p>
+          <w:pPr>
+            <w:pStyle w:val="TM1"/>
+            <w:tabs>
+              <w:tab w:val="right" w:leader="dot" w:pos="9062"/>
+            </w:tabs>
+            <w:rPr>
+              <w:rFonts w:eastAsiaTheme="minorEastAsia"/>
+              <w:noProof/>
+              <w:lang w:eastAsia="fr-BE"/>
+            </w:rPr>
+          </w:pPr>
+          <w:hyperlink w:anchor="_Toc216182907" w:history="1">
+            <w:r>
+              <w:rPr>
+                <w:rStyle w:val="Lienhypertexte"/>
+                <w:noProof/>
+              </w:rPr>
+              <w:t>Python venv + Flask</w:t>
+            </w:r>
+            <w:r>
+              <w:rPr>
+                <w:noProof/>
+                <w:webHidden/>
+              </w:rPr>
+              <w:tab/>
+            </w:r>
+            <w:r>
+              <w:rPr>
+                <w:noProof/>
+                <w:webHidden/>
+              </w:rPr>
+              <w:fldChar w:fldCharType="begin"/>
+            </w:r>
+            <w:r>
+              <w:rPr>
+                <w:noProof/>
+                <w:webHidden/>
+              </w:rPr>
+              <w:instrText xml:space="preserve"> PAGEREF _Toc216182907 \h </w:instrText>
+            </w:r>
+            <w:r>
+              <w:rPr>
+                <w:noProof/>
+                <w:webHidden/>
+              </w:rPr>
+            </w:r>
+            <w:r>
+              <w:rPr>
+                <w:noProof/>
+                <w:webHidden/>
+              </w:rPr>
+              <w:fldChar w:fldCharType="separate"/>
+            </w:r>
+            <w:r>
+              <w:rPr>
+                <w:noProof/>
+                <w:webHidden/>
+              </w:rPr>
+              <w:t>9</w:t>
+            </w:r>
+            <w:r>
+              <w:rPr>
+                <w:noProof/>
+                <w:webHidden/>
+              </w:rPr>
+              <w:fldChar w:fldCharType="end"/>
+            </w:r>
+          </w:hyperlink>
+        </w:p>
+        <w:p>
+          <w:pPr>
+            <w:pStyle w:val="TM1"/>
+            <w:tabs>
+              <w:tab w:val="right" w:leader="dot" w:pos="9062"/>
+            </w:tabs>
+            <w:rPr>
+              <w:rFonts w:eastAsiaTheme="minorEastAsia"/>
+              <w:noProof/>
+              <w:lang w:eastAsia="fr-BE"/>
+            </w:rPr>
+          </w:pPr>
+          <w:hyperlink w:anchor="_Toc216182908" w:history="1">
+            <w:r>
+              <w:rPr>
+                <w:rStyle w:val="Lienhypertexte"/>
+                <w:noProof/>
+              </w:rPr>
+              <w:t>Docker</w:t>
+            </w:r>
+            <w:r>
+              <w:rPr>
+                <w:noProof/>
+                <w:webHidden/>
+              </w:rPr>
+              <w:tab/>
+            </w:r>
+            <w:r>
+              <w:rPr>
+                <w:noProof/>
+                <w:webHidden/>
+              </w:rPr>
+              <w:fldChar w:fldCharType="begin"/>
+            </w:r>
+            <w:r>
+              <w:rPr>
+                <w:noProof/>
+                <w:webHidden/>
+              </w:rPr>
+              <w:instrText xml:space="preserve"> PAGEREF _Toc216182908 \h </w:instrText>
+            </w:r>
+            <w:r>
+              <w:rPr>
+                <w:noProof/>
+                <w:webHidden/>
+              </w:rPr>
+            </w:r>
+            <w:r>
+              <w:rPr>
+                <w:noProof/>
+                <w:webHidden/>
+              </w:rPr>
+              <w:fldChar w:fldCharType="separate"/>
+            </w:r>
+            <w:r>
+              <w:rPr>
+                <w:noProof/>
+                <w:webHidden/>
+              </w:rPr>
+              <w:t>11</w:t>
+            </w:r>
+            <w:r>
+              <w:rPr>
+                <w:noProof/>
+                <w:webHidden/>
+              </w:rPr>
+              <w:fldChar w:fldCharType="end"/>
+            </w:r>
+          </w:hyperlink>
+        </w:p>
+        <w:p>
+          <w:pPr>
+            <w:pStyle w:val="TM1"/>
+            <w:tabs>
+              <w:tab w:val="right" w:leader="dot" w:pos="9062"/>
+            </w:tabs>
+            <w:rPr>
+              <w:rFonts w:eastAsiaTheme="minorEastAsia"/>
+              <w:noProof/>
+              <w:lang w:eastAsia="fr-BE"/>
+            </w:rPr>
+          </w:pPr>
+          <w:hyperlink w:anchor="_Toc216182909" w:history="1">
+            <w:r>
+              <w:rPr>
+                <w:rStyle w:val="Lienhypertexte"/>
+                <w:noProof/>
+              </w:rPr>
+              <w:t>Docker CLI</w:t>
+            </w:r>
+            <w:r>
+              <w:rPr>
+                <w:noProof/>
+                <w:webHidden/>
+              </w:rPr>
+              <w:tab/>
+            </w:r>
+            <w:r>
+              <w:rPr>
+                <w:noProof/>
+                <w:webHidden/>
+              </w:rPr>
+              <w:fldChar w:fldCharType="begin"/>
+            </w:r>
+            <w:r>
+              <w:rPr>
+                <w:noProof/>
+                <w:webHidden/>
+              </w:rPr>
+              <w:instrText xml:space="preserve"> PAGEREF _Toc216182909 \h </w:instrText>
+            </w:r>
+            <w:r>
+              <w:rPr>
+                <w:noProof/>
+                <w:webHidden/>
+              </w:rPr>
+            </w:r>
+            <w:r>
+              <w:rPr>
+                <w:noProof/>
+                <w:webHidden/>
+              </w:rPr>
+              <w:fldChar w:fldCharType="separate"/>
+            </w:r>
+            <w:r>
+              <w:rPr>
+                <w:noProof/>
+                <w:webHidden/>
+              </w:rPr>
+              <w:t>13</w:t>
+            </w:r>
+            <w:r>
+              <w:rPr>
+                <w:noProof/>
+                <w:webHidden/>
+              </w:rPr>
+              <w:fldChar w:fldCharType="end"/>
+            </w:r>
+          </w:hyperlink>
+        </w:p>
+        <w:p>
+          <w:pPr>
+            <w:pStyle w:val="TM1"/>
+            <w:tabs>
+              <w:tab w:val="right" w:leader="dot" w:pos="9062"/>
+            </w:tabs>
+            <w:rPr>
+              <w:rFonts w:eastAsiaTheme="minorEastAsia"/>
+              <w:noProof/>
+              <w:lang w:eastAsia="fr-BE"/>
+            </w:rPr>
+          </w:pPr>
+          <w:hyperlink w:anchor="_Toc216182910" w:history="1">
+            <w:r>
+              <w:rPr>
+                <w:rStyle w:val="Lienhypertexte"/>
+                <w:noProof/>
+              </w:rPr>
+              <w:t>Unit Testing</w:t>
+            </w:r>
+            <w:r>
+              <w:rPr>
+                <w:noProof/>
+                <w:webHidden/>
+              </w:rPr>
+              <w:tab/>
+            </w:r>
+            <w:r>
+              <w:rPr>
+                <w:noProof/>
+                <w:webHidden/>
+              </w:rPr>
+              <w:fldChar w:fldCharType="begin"/>
+            </w:r>
+            <w:r>
+              <w:rPr>
+                <w:noProof/>
+                <w:webHidden/>
+              </w:rPr>
+              <w:instrText xml:space="preserve"> PAGEREF _Toc216182910 \h </w:instrText>
+            </w:r>
+            <w:r>
+              <w:rPr>
+                <w:noProof/>
+                <w:webHidden/>
+              </w:rPr>
+            </w:r>
+            <w:r>
+              <w:rPr>
+                <w:noProof/>
+                <w:webHidden/>
+              </w:rPr>
+              <w:fldChar w:fldCharType="separate"/>
+            </w:r>
+            <w:r>
+              <w:rPr>
+                <w:noProof/>
+                <w:webHidden/>
+              </w:rPr>
+              <w:t>15</w:t>
+            </w:r>
+            <w:r>
+              <w:rPr>
+                <w:noProof/>
+                <w:webHidden/>
+              </w:rPr>
+              <w:fldChar w:fldCharType="end"/>
+            </w:r>
+          </w:hyperlink>
+        </w:p>
+        <w:p>
+          <w:r>
+            <w:rPr>
+              <w:b/>
+              <w:bCs/>
+              <w:lang w:val="fr-FR"/>
+            </w:rPr>
+            <w:fldChar w:fldCharType="end"/>
+          </w:r>
+        </w:p>
+      </w:sdtContent>
+    </w:sdt>
+    <w:p/>
+    <w:p>
+      <w:r>
+        <w:br w:type="page"/>
+      </w:r>
+    </w:p>
+    <w:p>
+      <w:pPr>
+        <w:pStyle w:val="Titre1"/>
+      </w:pPr>
+      <w:bookmarkStart w:id="0" w:name="_Toc216182902"/>
+      <w:r>
+        <w:lastRenderedPageBreak/>
         <w:t>Exam Module 3</w:t>
       </w:r>
+      <w:bookmarkEnd w:id="0"/>
     </w:p>
     <w:p>
       <w:r>
@@ -28,7 +1316,7 @@
                     <pic:cNvPicPr/>
                   </pic:nvPicPr>
                   <pic:blipFill>
-                    <a:blip r:embed="rId4"/>
+                    <a:blip r:embed="rId7"/>
                     <a:stretch>
                       <a:fillRect/>
                     </a:stretch>
@@ -50,9 +1338,15 @@
       </w:r>
     </w:p>
     <w:p>
-      <w:r>
+      <w:pPr>
+        <w:pStyle w:val="Titre1"/>
+      </w:pPr>
+      <w:bookmarkStart w:id="1" w:name="_Toc216182903"/>
+      <w:r>
+        <w:lastRenderedPageBreak/>
         <w:t>Exam Module 4</w:t>
       </w:r>
+      <w:bookmarkEnd w:id="1"/>
     </w:p>
     <w:p>
       <w:r>
@@ -75,7 +1369,7 @@
                     <pic:cNvPicPr/>
                   </pic:nvPicPr>
                   <pic:blipFill>
-                    <a:blip r:embed="rId5"/>
+                    <a:blip r:embed="rId8"/>
                     <a:stretch>
                       <a:fillRect/>
                     </a:stretch>
@@ -97,10 +1391,23 @@
       </w:r>
     </w:p>
     <w:p>
+      <w:pPr>
+        <w:pStyle w:val="Titre1"/>
+      </w:pPr>
+      <w:bookmarkStart w:id="2" w:name="_Toc216182904"/>
       <w:r>
         <w:lastRenderedPageBreak/>
-        <w:t>Script School Library</w:t>
-      </w:r>
+        <w:t xml:space="preserve">Script </w:t>
+      </w:r>
+      <w:proofErr w:type="spellStart"/>
+      <w:r>
+        <w:t>School</w:t>
+      </w:r>
+      <w:proofErr w:type="spellEnd"/>
+      <w:r>
+        <w:t xml:space="preserve"> Library</w:t>
+      </w:r>
+      <w:bookmarkEnd w:id="2"/>
     </w:p>
     <w:p>
       <w:r>
@@ -123,7 +1430,7 @@
                     <pic:cNvPicPr/>
                   </pic:nvPicPr>
                   <pic:blipFill>
-                    <a:blip r:embed="rId6"/>
+                    <a:blip r:embed="rId9"/>
                     <a:stretch>
                       <a:fillRect/>
                     </a:stretch>
@@ -165,7 +1472,7 @@
                     <pic:cNvPicPr/>
                   </pic:nvPicPr>
                   <pic:blipFill>
-                    <a:blip r:embed="rId7"/>
+                    <a:blip r:embed="rId10"/>
                     <a:stretch>
                       <a:fillRect/>
                     </a:stretch>
@@ -188,13 +1495,20 @@
     </w:p>
     <w:p/>
     <w:p>
-      <w:r>
-        <w:lastRenderedPageBreak/>
+      <w:pPr>
+        <w:pStyle w:val="Titre1"/>
+      </w:pPr>
+      <w:bookmarkStart w:id="3" w:name="_Toc216182905"/>
+      <w:r>
         <w:t>Ansible</w:t>
       </w:r>
-    </w:p>
-    <w:p>
-      <w:r>
+      <w:bookmarkEnd w:id="3"/>
+    </w:p>
+    <w:p>
+      <w:r>
+        <w:rPr>
+          <w:noProof/>
+        </w:rPr>
         <w:drawing>
           <wp:inline distT="0" distB="0" distL="0" distR="0" wp14:anchorId="5FC2EAEF" wp14:editId="54269384">
             <wp:extent cx="5760720" cy="3113405"/>
@@ -211,7 +1525,7 @@
                     <pic:cNvPicPr/>
                   </pic:nvPicPr>
                   <pic:blipFill>
-                    <a:blip r:embed="rId8"/>
+                    <a:blip r:embed="rId11"/>
                     <a:stretch>
                       <a:fillRect/>
                     </a:stretch>
@@ -234,6 +1548,9 @@
     </w:p>
     <w:p>
       <w:r>
+        <w:rPr>
+          <w:noProof/>
+        </w:rPr>
         <w:drawing>
           <wp:inline distT="0" distB="0" distL="0" distR="0" wp14:anchorId="28E04405" wp14:editId="59276270">
             <wp:extent cx="4410691" cy="1428949"/>
@@ -250,7 +1567,7 @@
                     <pic:cNvPicPr/>
                   </pic:nvPicPr>
                   <pic:blipFill>
-                    <a:blip r:embed="rId9"/>
+                    <a:blip r:embed="rId12"/>
                     <a:stretch>
                       <a:fillRect/>
                     </a:stretch>
@@ -273,6 +1590,9 @@
     </w:p>
     <w:p>
       <w:r>
+        <w:rPr>
+          <w:noProof/>
+        </w:rPr>
         <w:drawing>
           <wp:inline distT="0" distB="0" distL="0" distR="0" wp14:anchorId="6AFEC0AB" wp14:editId="071F5F13">
             <wp:extent cx="2896004" cy="514422"/>
@@ -289,7 +1609,7 @@
                     <pic:cNvPicPr/>
                   </pic:nvPicPr>
                   <pic:blipFill>
-                    <a:blip r:embed="rId10"/>
+                    <a:blip r:embed="rId13"/>
                     <a:stretch>
                       <a:fillRect/>
                     </a:stretch>
@@ -312,11 +1632,9 @@
     </w:p>
     <w:p>
       <w:r>
-        <w:t>Ansible</w:t>
-      </w:r>
-    </w:p>
-    <w:p>
-      <w:r>
+        <w:rPr>
+          <w:noProof/>
+        </w:rPr>
         <w:lastRenderedPageBreak/>
         <w:drawing>
           <wp:inline distT="0" distB="0" distL="0" distR="0" wp14:anchorId="27FBB46C" wp14:editId="6D70089B">
@@ -334,7 +1652,7 @@
                     <pic:cNvPicPr/>
                   </pic:nvPicPr>
                   <pic:blipFill>
-                    <a:blip r:embed="rId11"/>
+                    <a:blip r:embed="rId14"/>
                     <a:stretch>
                       <a:fillRect/>
                     </a:stretch>
@@ -356,15 +1674,1866 @@
       </w:r>
     </w:p>
     <w:p/>
+    <w:p>
+      <w:r>
+        <w:br w:type="page"/>
+      </w:r>
+    </w:p>
+    <w:p>
+      <w:pPr>
+        <w:pStyle w:val="Titre1"/>
+      </w:pPr>
+      <w:bookmarkStart w:id="4" w:name="_Toc216182906"/>
+      <w:r>
+        <w:lastRenderedPageBreak/>
+        <w:t>Git CLI</w:t>
+      </w:r>
+      <w:bookmarkEnd w:id="4"/>
+    </w:p>
     <w:p/>
+    <w:p>
+      <w:r>
+        <w:t xml:space="preserve">Git repo </w:t>
+      </w:r>
+      <w:proofErr w:type="spellStart"/>
+      <w:r>
+        <w:t>initialiseren</w:t>
+      </w:r>
+      <w:proofErr w:type="spellEnd"/>
+    </w:p>
+    <w:p>
+      <w:r>
+        <w:drawing>
+          <wp:inline distT="0" distB="0" distL="0" distR="0" wp14:anchorId="6724F9C2" wp14:editId="5D5AF79B">
+            <wp:extent cx="5760720" cy="1989455"/>
+            <wp:effectExtent l="0" t="0" r="0" b="0"/>
+            <wp:docPr id="1137285532" name="Image 1"/>
+            <wp:cNvGraphicFramePr>
+              <a:graphicFrameLocks xmlns:a="http://schemas.openxmlformats.org/drawingml/2006/main" noChangeAspect="1"/>
+            </wp:cNvGraphicFramePr>
+            <a:graphic xmlns:a="http://schemas.openxmlformats.org/drawingml/2006/main">
+              <a:graphicData uri="http://schemas.openxmlformats.org/drawingml/2006/picture">
+                <pic:pic xmlns:pic="http://schemas.openxmlformats.org/drawingml/2006/picture">
+                  <pic:nvPicPr>
+                    <pic:cNvPr id="1137285532" name=""/>
+                    <pic:cNvPicPr/>
+                  </pic:nvPicPr>
+                  <pic:blipFill>
+                    <a:blip r:embed="rId15"/>
+                    <a:stretch>
+                      <a:fillRect/>
+                    </a:stretch>
+                  </pic:blipFill>
+                  <pic:spPr>
+                    <a:xfrm>
+                      <a:off x="0" y="0"/>
+                      <a:ext cx="5760720" cy="1989455"/>
+                    </a:xfrm>
+                    <a:prstGeom prst="rect">
+                      <a:avLst/>
+                    </a:prstGeom>
+                  </pic:spPr>
+                </pic:pic>
+              </a:graphicData>
+            </a:graphic>
+          </wp:inline>
+        </w:drawing>
+      </w:r>
+    </w:p>
+    <w:p>
+      <w:pPr>
+        <w:rPr>
+          <w:lang w:val="nl-NL"/>
+        </w:rPr>
+      </w:pPr>
+      <w:r>
+        <w:rPr>
+          <w:lang w:val="nl-NL"/>
+        </w:rPr>
+        <w:t xml:space="preserve">Bestand aanmaken en status </w:t>
+      </w:r>
+      <w:r>
+        <w:rPr>
+          <w:lang w:val="nl-NL"/>
+        </w:rPr>
+        <w:t>checken</w:t>
+      </w:r>
+    </w:p>
+    <w:p>
+      <w:r>
+        <w:drawing>
+          <wp:inline distT="0" distB="0" distL="0" distR="0" wp14:anchorId="412220F1" wp14:editId="038F1F6A">
+            <wp:extent cx="5760720" cy="2696210"/>
+            <wp:effectExtent l="0" t="0" r="0" b="8890"/>
+            <wp:docPr id="1838920758" name="Image 1"/>
+            <wp:cNvGraphicFramePr>
+              <a:graphicFrameLocks xmlns:a="http://schemas.openxmlformats.org/drawingml/2006/main" noChangeAspect="1"/>
+            </wp:cNvGraphicFramePr>
+            <a:graphic xmlns:a="http://schemas.openxmlformats.org/drawingml/2006/main">
+              <a:graphicData uri="http://schemas.openxmlformats.org/drawingml/2006/picture">
+                <pic:pic xmlns:pic="http://schemas.openxmlformats.org/drawingml/2006/picture">
+                  <pic:nvPicPr>
+                    <pic:cNvPr id="1838920758" name=""/>
+                    <pic:cNvPicPr/>
+                  </pic:nvPicPr>
+                  <pic:blipFill>
+                    <a:blip r:embed="rId16"/>
+                    <a:stretch>
+                      <a:fillRect/>
+                    </a:stretch>
+                  </pic:blipFill>
+                  <pic:spPr>
+                    <a:xfrm>
+                      <a:off x="0" y="0"/>
+                      <a:ext cx="5760720" cy="2696210"/>
+                    </a:xfrm>
+                    <a:prstGeom prst="rect">
+                      <a:avLst/>
+                    </a:prstGeom>
+                  </pic:spPr>
+                </pic:pic>
+              </a:graphicData>
+            </a:graphic>
+          </wp:inline>
+        </w:drawing>
+      </w:r>
+    </w:p>
+    <w:p>
+      <w:pPr>
+        <w:rPr>
+          <w:lang w:val="nl-NL"/>
+        </w:rPr>
+      </w:pPr>
+      <w:r>
+        <w:rPr>
+          <w:lang w:val="nl-NL"/>
+        </w:rPr>
+        <w:t xml:space="preserve">Bestand toevoegen aan de </w:t>
+      </w:r>
+      <w:proofErr w:type="spellStart"/>
+      <w:r>
+        <w:rPr>
+          <w:lang w:val="nl-NL"/>
+        </w:rPr>
+        <w:t>staging</w:t>
+      </w:r>
+      <w:proofErr w:type="spellEnd"/>
+      <w:r>
+        <w:rPr>
+          <w:lang w:val="nl-NL"/>
+        </w:rPr>
+        <w:t xml:space="preserve"> area</w:t>
+      </w:r>
+    </w:p>
+    <w:p>
+      <w:r>
+        <w:drawing>
+          <wp:inline distT="0" distB="0" distL="0" distR="0" wp14:anchorId="0EDF83EB" wp14:editId="1A6D5257">
+            <wp:extent cx="5760720" cy="1631315"/>
+            <wp:effectExtent l="0" t="0" r="0" b="6985"/>
+            <wp:docPr id="637544204" name="Image 1"/>
+            <wp:cNvGraphicFramePr>
+              <a:graphicFrameLocks xmlns:a="http://schemas.openxmlformats.org/drawingml/2006/main" noChangeAspect="1"/>
+            </wp:cNvGraphicFramePr>
+            <a:graphic xmlns:a="http://schemas.openxmlformats.org/drawingml/2006/main">
+              <a:graphicData uri="http://schemas.openxmlformats.org/drawingml/2006/picture">
+                <pic:pic xmlns:pic="http://schemas.openxmlformats.org/drawingml/2006/picture">
+                  <pic:nvPicPr>
+                    <pic:cNvPr id="637544204" name=""/>
+                    <pic:cNvPicPr/>
+                  </pic:nvPicPr>
+                  <pic:blipFill>
+                    <a:blip r:embed="rId17"/>
+                    <a:stretch>
+                      <a:fillRect/>
+                    </a:stretch>
+                  </pic:blipFill>
+                  <pic:spPr>
+                    <a:xfrm>
+                      <a:off x="0" y="0"/>
+                      <a:ext cx="5760720" cy="1631315"/>
+                    </a:xfrm>
+                    <a:prstGeom prst="rect">
+                      <a:avLst/>
+                    </a:prstGeom>
+                  </pic:spPr>
+                </pic:pic>
+              </a:graphicData>
+            </a:graphic>
+          </wp:inline>
+        </w:drawing>
+      </w:r>
+    </w:p>
+    <w:p>
+      <w:proofErr w:type="spellStart"/>
+      <w:r>
+        <w:t>Eerste</w:t>
+      </w:r>
+      <w:proofErr w:type="spellEnd"/>
+      <w:r>
+        <w:t xml:space="preserve"> commit </w:t>
+      </w:r>
+      <w:proofErr w:type="spellStart"/>
+      <w:r>
+        <w:t>maken</w:t>
+      </w:r>
+      <w:proofErr w:type="spellEnd"/>
+    </w:p>
+    <w:p>
+      <w:r>
+        <w:lastRenderedPageBreak/>
+        <w:drawing>
+          <wp:inline distT="0" distB="0" distL="0" distR="0" wp14:anchorId="782AEBF5" wp14:editId="20D33A92">
+            <wp:extent cx="5760720" cy="521970"/>
+            <wp:effectExtent l="0" t="0" r="0" b="0"/>
+            <wp:docPr id="1056390761" name="Image 1"/>
+            <wp:cNvGraphicFramePr>
+              <a:graphicFrameLocks xmlns:a="http://schemas.openxmlformats.org/drawingml/2006/main" noChangeAspect="1"/>
+            </wp:cNvGraphicFramePr>
+            <a:graphic xmlns:a="http://schemas.openxmlformats.org/drawingml/2006/main">
+              <a:graphicData uri="http://schemas.openxmlformats.org/drawingml/2006/picture">
+                <pic:pic xmlns:pic="http://schemas.openxmlformats.org/drawingml/2006/picture">
+                  <pic:nvPicPr>
+                    <pic:cNvPr id="1056390761" name=""/>
+                    <pic:cNvPicPr/>
+                  </pic:nvPicPr>
+                  <pic:blipFill>
+                    <a:blip r:embed="rId18"/>
+                    <a:stretch>
+                      <a:fillRect/>
+                    </a:stretch>
+                  </pic:blipFill>
+                  <pic:spPr>
+                    <a:xfrm>
+                      <a:off x="0" y="0"/>
+                      <a:ext cx="5760720" cy="521970"/>
+                    </a:xfrm>
+                    <a:prstGeom prst="rect">
+                      <a:avLst/>
+                    </a:prstGeom>
+                  </pic:spPr>
+                </pic:pic>
+              </a:graphicData>
+            </a:graphic>
+          </wp:inline>
+        </w:drawing>
+      </w:r>
+    </w:p>
+    <w:p>
+      <w:proofErr w:type="spellStart"/>
+      <w:r>
+        <w:t>Nieuwe</w:t>
+      </w:r>
+      <w:proofErr w:type="spellEnd"/>
+      <w:r>
+        <w:t xml:space="preserve"> </w:t>
+      </w:r>
+      <w:proofErr w:type="spellStart"/>
+      <w:r>
+        <w:t>branch</w:t>
+      </w:r>
+      <w:proofErr w:type="spellEnd"/>
+      <w:r>
+        <w:t xml:space="preserve"> </w:t>
+      </w:r>
+      <w:proofErr w:type="spellStart"/>
+      <w:r>
+        <w:t>gebruiken</w:t>
+      </w:r>
+      <w:proofErr w:type="spellEnd"/>
+    </w:p>
+    <w:p>
+      <w:r>
+        <w:drawing>
+          <wp:inline distT="0" distB="0" distL="0" distR="0" wp14:anchorId="17CFDB9F" wp14:editId="03B99BCD">
+            <wp:extent cx="5760720" cy="395605"/>
+            <wp:effectExtent l="0" t="0" r="0" b="4445"/>
+            <wp:docPr id="134718733" name="Image 1"/>
+            <wp:cNvGraphicFramePr>
+              <a:graphicFrameLocks xmlns:a="http://schemas.openxmlformats.org/drawingml/2006/main" noChangeAspect="1"/>
+            </wp:cNvGraphicFramePr>
+            <a:graphic xmlns:a="http://schemas.openxmlformats.org/drawingml/2006/main">
+              <a:graphicData uri="http://schemas.openxmlformats.org/drawingml/2006/picture">
+                <pic:pic xmlns:pic="http://schemas.openxmlformats.org/drawingml/2006/picture">
+                  <pic:nvPicPr>
+                    <pic:cNvPr id="134718733" name=""/>
+                    <pic:cNvPicPr/>
+                  </pic:nvPicPr>
+                  <pic:blipFill>
+                    <a:blip r:embed="rId19"/>
+                    <a:stretch>
+                      <a:fillRect/>
+                    </a:stretch>
+                  </pic:blipFill>
+                  <pic:spPr>
+                    <a:xfrm>
+                      <a:off x="0" y="0"/>
+                      <a:ext cx="5760720" cy="395605"/>
+                    </a:xfrm>
+                    <a:prstGeom prst="rect">
+                      <a:avLst/>
+                    </a:prstGeom>
+                  </pic:spPr>
+                </pic:pic>
+              </a:graphicData>
+            </a:graphic>
+          </wp:inline>
+        </w:drawing>
+      </w:r>
+    </w:p>
+    <w:p>
+      <w:r>
+        <w:t xml:space="preserve">README </w:t>
+      </w:r>
+      <w:proofErr w:type="spellStart"/>
+      <w:r>
+        <w:t>aanpassen</w:t>
+      </w:r>
+      <w:proofErr w:type="spellEnd"/>
+    </w:p>
+    <w:p>
+      <w:r>
+        <w:drawing>
+          <wp:inline distT="0" distB="0" distL="0" distR="0" wp14:anchorId="2773C579" wp14:editId="3EB763FF">
+            <wp:extent cx="5760720" cy="960755"/>
+            <wp:effectExtent l="0" t="0" r="0" b="0"/>
+            <wp:docPr id="592635763" name="Image 1"/>
+            <wp:cNvGraphicFramePr>
+              <a:graphicFrameLocks xmlns:a="http://schemas.openxmlformats.org/drawingml/2006/main" noChangeAspect="1"/>
+            </wp:cNvGraphicFramePr>
+            <a:graphic xmlns:a="http://schemas.openxmlformats.org/drawingml/2006/main">
+              <a:graphicData uri="http://schemas.openxmlformats.org/drawingml/2006/picture">
+                <pic:pic xmlns:pic="http://schemas.openxmlformats.org/drawingml/2006/picture">
+                  <pic:nvPicPr>
+                    <pic:cNvPr id="592635763" name=""/>
+                    <pic:cNvPicPr/>
+                  </pic:nvPicPr>
+                  <pic:blipFill>
+                    <a:blip r:embed="rId20"/>
+                    <a:stretch>
+                      <a:fillRect/>
+                    </a:stretch>
+                  </pic:blipFill>
+                  <pic:spPr>
+                    <a:xfrm>
+                      <a:off x="0" y="0"/>
+                      <a:ext cx="5760720" cy="960755"/>
+                    </a:xfrm>
+                    <a:prstGeom prst="rect">
+                      <a:avLst/>
+                    </a:prstGeom>
+                  </pic:spPr>
+                </pic:pic>
+              </a:graphicData>
+            </a:graphic>
+          </wp:inline>
+        </w:drawing>
+      </w:r>
+    </w:p>
+    <w:p/>
+    <w:p>
+      <w:proofErr w:type="spellStart"/>
+      <w:r>
+        <w:t>Toevoegen</w:t>
+      </w:r>
+      <w:proofErr w:type="spellEnd"/>
+      <w:r>
+        <w:t xml:space="preserve"> + commit</w:t>
+      </w:r>
+    </w:p>
+    <w:p>
+      <w:r>
+        <w:drawing>
+          <wp:inline distT="0" distB="0" distL="0" distR="0" wp14:anchorId="702692CE" wp14:editId="69AF2523">
+            <wp:extent cx="5760720" cy="534670"/>
+            <wp:effectExtent l="0" t="0" r="0" b="0"/>
+            <wp:docPr id="133668569" name="Image 1"/>
+            <wp:cNvGraphicFramePr>
+              <a:graphicFrameLocks xmlns:a="http://schemas.openxmlformats.org/drawingml/2006/main" noChangeAspect="1"/>
+            </wp:cNvGraphicFramePr>
+            <a:graphic xmlns:a="http://schemas.openxmlformats.org/drawingml/2006/main">
+              <a:graphicData uri="http://schemas.openxmlformats.org/drawingml/2006/picture">
+                <pic:pic xmlns:pic="http://schemas.openxmlformats.org/drawingml/2006/picture">
+                  <pic:nvPicPr>
+                    <pic:cNvPr id="133668569" name=""/>
+                    <pic:cNvPicPr/>
+                  </pic:nvPicPr>
+                  <pic:blipFill>
+                    <a:blip r:embed="rId21"/>
+                    <a:stretch>
+                      <a:fillRect/>
+                    </a:stretch>
+                  </pic:blipFill>
+                  <pic:spPr>
+                    <a:xfrm>
+                      <a:off x="0" y="0"/>
+                      <a:ext cx="5760720" cy="534670"/>
+                    </a:xfrm>
+                    <a:prstGeom prst="rect">
+                      <a:avLst/>
+                    </a:prstGeom>
+                  </pic:spPr>
+                </pic:pic>
+              </a:graphicData>
+            </a:graphic>
+          </wp:inline>
+        </w:drawing>
+      </w:r>
+    </w:p>
+    <w:p>
+      <w:proofErr w:type="spellStart"/>
+      <w:r>
+        <w:t>Terug</w:t>
+      </w:r>
+      <w:proofErr w:type="spellEnd"/>
+      <w:r>
+        <w:t xml:space="preserve"> </w:t>
+      </w:r>
+      <w:proofErr w:type="spellStart"/>
+      <w:r>
+        <w:t>naar</w:t>
+      </w:r>
+      <w:proofErr w:type="spellEnd"/>
+      <w:r>
+        <w:t xml:space="preserve"> master of main</w:t>
+      </w:r>
+    </w:p>
+    <w:p>
+      <w:r>
+        <w:drawing>
+          <wp:inline distT="0" distB="0" distL="0" distR="0" wp14:anchorId="57C3BE83" wp14:editId="223D308E">
+            <wp:extent cx="5760720" cy="372745"/>
+            <wp:effectExtent l="0" t="0" r="0" b="8255"/>
+            <wp:docPr id="1953268556" name="Image 1"/>
+            <wp:cNvGraphicFramePr>
+              <a:graphicFrameLocks xmlns:a="http://schemas.openxmlformats.org/drawingml/2006/main" noChangeAspect="1"/>
+            </wp:cNvGraphicFramePr>
+            <a:graphic xmlns:a="http://schemas.openxmlformats.org/drawingml/2006/main">
+              <a:graphicData uri="http://schemas.openxmlformats.org/drawingml/2006/picture">
+                <pic:pic xmlns:pic="http://schemas.openxmlformats.org/drawingml/2006/picture">
+                  <pic:nvPicPr>
+                    <pic:cNvPr id="1953268556" name=""/>
+                    <pic:cNvPicPr/>
+                  </pic:nvPicPr>
+                  <pic:blipFill>
+                    <a:blip r:embed="rId22"/>
+                    <a:stretch>
+                      <a:fillRect/>
+                    </a:stretch>
+                  </pic:blipFill>
+                  <pic:spPr>
+                    <a:xfrm>
+                      <a:off x="0" y="0"/>
+                      <a:ext cx="5760720" cy="372745"/>
+                    </a:xfrm>
+                    <a:prstGeom prst="rect">
+                      <a:avLst/>
+                    </a:prstGeom>
+                  </pic:spPr>
+                </pic:pic>
+              </a:graphicData>
+            </a:graphic>
+          </wp:inline>
+        </w:drawing>
+      </w:r>
+    </w:p>
+    <w:p>
+      <w:pPr>
+        <w:rPr>
+          <w:lang w:val="nl-NL"/>
+        </w:rPr>
+      </w:pPr>
+      <w:r>
+        <w:rPr>
+          <w:lang w:val="nl-NL"/>
+        </w:rPr>
+        <w:t xml:space="preserve">Remote koppelen aan een </w:t>
+      </w:r>
+      <w:proofErr w:type="spellStart"/>
+      <w:r>
+        <w:rPr>
+          <w:lang w:val="nl-NL"/>
+        </w:rPr>
+        <w:t>G</w:t>
+      </w:r>
+      <w:r>
+        <w:rPr>
+          <w:lang w:val="nl-NL"/>
+        </w:rPr>
+        <w:t>ithub</w:t>
+      </w:r>
+      <w:proofErr w:type="spellEnd"/>
+      <w:r>
+        <w:rPr>
+          <w:lang w:val="nl-NL"/>
+        </w:rPr>
+        <w:t xml:space="preserve"> </w:t>
+      </w:r>
+      <w:proofErr w:type="spellStart"/>
+      <w:r>
+        <w:rPr>
+          <w:lang w:val="nl-NL"/>
+        </w:rPr>
+        <w:t>repo</w:t>
+      </w:r>
+      <w:proofErr w:type="spellEnd"/>
+    </w:p>
+    <w:p>
+      <w:r>
+        <w:drawing>
+          <wp:inline distT="0" distB="0" distL="0" distR="0" wp14:anchorId="22D01533" wp14:editId="4D221699">
+            <wp:extent cx="5760720" cy="530860"/>
+            <wp:effectExtent l="0" t="0" r="0" b="2540"/>
+            <wp:docPr id="605077981" name="Image 1"/>
+            <wp:cNvGraphicFramePr>
+              <a:graphicFrameLocks xmlns:a="http://schemas.openxmlformats.org/drawingml/2006/main" noChangeAspect="1"/>
+            </wp:cNvGraphicFramePr>
+            <a:graphic xmlns:a="http://schemas.openxmlformats.org/drawingml/2006/main">
+              <a:graphicData uri="http://schemas.openxmlformats.org/drawingml/2006/picture">
+                <pic:pic xmlns:pic="http://schemas.openxmlformats.org/drawingml/2006/picture">
+                  <pic:nvPicPr>
+                    <pic:cNvPr id="605077981" name=""/>
+                    <pic:cNvPicPr/>
+                  </pic:nvPicPr>
+                  <pic:blipFill>
+                    <a:blip r:embed="rId23"/>
+                    <a:stretch>
+                      <a:fillRect/>
+                    </a:stretch>
+                  </pic:blipFill>
+                  <pic:spPr>
+                    <a:xfrm>
+                      <a:off x="0" y="0"/>
+                      <a:ext cx="5760720" cy="530860"/>
+                    </a:xfrm>
+                    <a:prstGeom prst="rect">
+                      <a:avLst/>
+                    </a:prstGeom>
+                  </pic:spPr>
+                </pic:pic>
+              </a:graphicData>
+            </a:graphic>
+          </wp:inline>
+        </w:drawing>
+      </w:r>
+    </w:p>
+    <w:p>
+      <w:pPr>
+        <w:rPr>
+          <w:lang w:val="nl-NL"/>
+        </w:rPr>
+      </w:pPr>
+      <w:r>
+        <w:rPr>
+          <w:lang w:val="nl-NL"/>
+        </w:rPr>
+        <w:t xml:space="preserve">Veranderingen pushen naar de </w:t>
+      </w:r>
+      <w:proofErr w:type="spellStart"/>
+      <w:r>
+        <w:rPr>
+          <w:lang w:val="nl-NL"/>
+        </w:rPr>
+        <w:t>Gi</w:t>
+      </w:r>
+      <w:r>
+        <w:rPr>
+          <w:lang w:val="nl-NL"/>
+        </w:rPr>
+        <w:t>thub-repo</w:t>
+      </w:r>
+      <w:proofErr w:type="spellEnd"/>
+    </w:p>
+    <w:p>
+      <w:r>
+        <w:drawing>
+          <wp:inline distT="0" distB="0" distL="0" distR="0" wp14:anchorId="7473358E" wp14:editId="54A82718">
+            <wp:extent cx="5760720" cy="1163320"/>
+            <wp:effectExtent l="0" t="0" r="0" b="0"/>
+            <wp:docPr id="1635811067" name="Image 1"/>
+            <wp:cNvGraphicFramePr>
+              <a:graphicFrameLocks xmlns:a="http://schemas.openxmlformats.org/drawingml/2006/main" noChangeAspect="1"/>
+            </wp:cNvGraphicFramePr>
+            <a:graphic xmlns:a="http://schemas.openxmlformats.org/drawingml/2006/main">
+              <a:graphicData uri="http://schemas.openxmlformats.org/drawingml/2006/picture">
+                <pic:pic xmlns:pic="http://schemas.openxmlformats.org/drawingml/2006/picture">
+                  <pic:nvPicPr>
+                    <pic:cNvPr id="1635811067" name=""/>
+                    <pic:cNvPicPr/>
+                  </pic:nvPicPr>
+                  <pic:blipFill>
+                    <a:blip r:embed="rId24"/>
+                    <a:stretch>
+                      <a:fillRect/>
+                    </a:stretch>
+                  </pic:blipFill>
+                  <pic:spPr>
+                    <a:xfrm>
+                      <a:off x="0" y="0"/>
+                      <a:ext cx="5760720" cy="1163320"/>
+                    </a:xfrm>
+                    <a:prstGeom prst="rect">
+                      <a:avLst/>
+                    </a:prstGeom>
+                  </pic:spPr>
+                </pic:pic>
+              </a:graphicData>
+            </a:graphic>
+          </wp:inline>
+        </w:drawing>
+      </w:r>
+    </w:p>
+    <w:p/>
+    <w:p/>
+    <w:p>
+      <w:r>
+        <w:br w:type="page"/>
+      </w:r>
+    </w:p>
+    <w:p>
+      <w:pPr>
+        <w:pStyle w:val="Titre1"/>
+      </w:pPr>
+      <w:bookmarkStart w:id="5" w:name="_Toc216182907"/>
+      <w:r>
+        <w:lastRenderedPageBreak/>
+        <w:t xml:space="preserve">Python </w:t>
+      </w:r>
+      <w:proofErr w:type="spellStart"/>
+      <w:r>
+        <w:t>venv</w:t>
+      </w:r>
+      <w:proofErr w:type="spellEnd"/>
+      <w:r>
+        <w:t xml:space="preserve"> + Flask</w:t>
+      </w:r>
+      <w:bookmarkEnd w:id="5"/>
+    </w:p>
+    <w:p/>
+    <w:p>
+      <w:pPr>
+        <w:rPr>
+          <w:lang w:val="en-US"/>
+        </w:rPr>
+      </w:pPr>
+      <w:r>
+        <w:rPr>
+          <w:lang w:val="en-US"/>
+        </w:rPr>
+        <w:t xml:space="preserve">Virtual environment </w:t>
+      </w:r>
+      <w:proofErr w:type="spellStart"/>
+      <w:r>
+        <w:rPr>
+          <w:lang w:val="en-US"/>
+        </w:rPr>
+        <w:t>maken</w:t>
+      </w:r>
+      <w:proofErr w:type="spellEnd"/>
+      <w:r>
+        <w:rPr>
+          <w:lang w:val="en-US"/>
+        </w:rPr>
+        <w:t xml:space="preserve"> + </w:t>
+      </w:r>
+      <w:r>
+        <w:rPr>
+          <w:lang w:val="en-US"/>
+        </w:rPr>
+        <w:t xml:space="preserve">Virtual env </w:t>
+      </w:r>
+      <w:proofErr w:type="spellStart"/>
+      <w:r>
+        <w:rPr>
+          <w:lang w:val="en-US"/>
+        </w:rPr>
+        <w:t>activeren</w:t>
+      </w:r>
+      <w:proofErr w:type="spellEnd"/>
+    </w:p>
+    <w:p>
+      <w:r>
+        <w:drawing>
+          <wp:inline distT="0" distB="0" distL="0" distR="0" wp14:anchorId="2053D0C5" wp14:editId="5B115AFB">
+            <wp:extent cx="5760720" cy="559435"/>
+            <wp:effectExtent l="0" t="0" r="0" b="0"/>
+            <wp:docPr id="157149961" name="Image 1"/>
+            <wp:cNvGraphicFramePr>
+              <a:graphicFrameLocks xmlns:a="http://schemas.openxmlformats.org/drawingml/2006/main" noChangeAspect="1"/>
+            </wp:cNvGraphicFramePr>
+            <a:graphic xmlns:a="http://schemas.openxmlformats.org/drawingml/2006/main">
+              <a:graphicData uri="http://schemas.openxmlformats.org/drawingml/2006/picture">
+                <pic:pic xmlns:pic="http://schemas.openxmlformats.org/drawingml/2006/picture">
+                  <pic:nvPicPr>
+                    <pic:cNvPr id="157149961" name="Image 1"/>
+                    <pic:cNvPicPr/>
+                  </pic:nvPicPr>
+                  <pic:blipFill>
+                    <a:blip r:embed="rId25"/>
+                    <a:stretch>
+                      <a:fillRect/>
+                    </a:stretch>
+                  </pic:blipFill>
+                  <pic:spPr>
+                    <a:xfrm>
+                      <a:off x="0" y="0"/>
+                      <a:ext cx="5760720" cy="559435"/>
+                    </a:xfrm>
+                    <a:prstGeom prst="rect">
+                      <a:avLst/>
+                    </a:prstGeom>
+                  </pic:spPr>
+                </pic:pic>
+              </a:graphicData>
+            </a:graphic>
+          </wp:inline>
+        </w:drawing>
+      </w:r>
+    </w:p>
+    <w:p>
+      <w:r>
+        <w:t xml:space="preserve">Flask </w:t>
+      </w:r>
+      <w:proofErr w:type="spellStart"/>
+      <w:r>
+        <w:t>installeren</w:t>
+      </w:r>
+      <w:proofErr w:type="spellEnd"/>
+    </w:p>
+    <w:p>
+      <w:r>
+        <w:drawing>
+          <wp:inline distT="0" distB="0" distL="0" distR="0" wp14:anchorId="6A04707B" wp14:editId="15D4B695">
+            <wp:extent cx="5760720" cy="2435860"/>
+            <wp:effectExtent l="0" t="0" r="0" b="2540"/>
+            <wp:docPr id="1704994938" name="Image 1" descr="Une image contenant texte, capture d’écran, Police, logiciel&#10;&#10;Le contenu généré par l’IA peut être incorrect."/>
+            <wp:cNvGraphicFramePr>
+              <a:graphicFrameLocks xmlns:a="http://schemas.openxmlformats.org/drawingml/2006/main" noChangeAspect="1"/>
+            </wp:cNvGraphicFramePr>
+            <a:graphic xmlns:a="http://schemas.openxmlformats.org/drawingml/2006/main">
+              <a:graphicData uri="http://schemas.openxmlformats.org/drawingml/2006/picture">
+                <pic:pic xmlns:pic="http://schemas.openxmlformats.org/drawingml/2006/picture">
+                  <pic:nvPicPr>
+                    <pic:cNvPr id="1704994938" name="Image 1" descr="Une image contenant texte, capture d’écran, Police, logiciel&#10;&#10;Le contenu généré par l’IA peut être incorrect."/>
+                    <pic:cNvPicPr/>
+                  </pic:nvPicPr>
+                  <pic:blipFill>
+                    <a:blip r:embed="rId26"/>
+                    <a:stretch>
+                      <a:fillRect/>
+                    </a:stretch>
+                  </pic:blipFill>
+                  <pic:spPr>
+                    <a:xfrm>
+                      <a:off x="0" y="0"/>
+                      <a:ext cx="5760720" cy="2435860"/>
+                    </a:xfrm>
+                    <a:prstGeom prst="rect">
+                      <a:avLst/>
+                    </a:prstGeom>
+                  </pic:spPr>
+                </pic:pic>
+              </a:graphicData>
+            </a:graphic>
+          </wp:inline>
+        </w:drawing>
+      </w:r>
+    </w:p>
+    <w:p>
+      <w:r>
+        <w:t xml:space="preserve">Flask app </w:t>
+      </w:r>
+      <w:proofErr w:type="spellStart"/>
+      <w:r>
+        <w:t>maken</w:t>
+      </w:r>
+      <w:proofErr w:type="spellEnd"/>
+    </w:p>
+    <w:p>
+      <w:r>
+        <w:drawing>
+          <wp:inline distT="0" distB="0" distL="0" distR="0" wp14:anchorId="056642E9" wp14:editId="7BC0A268">
+            <wp:extent cx="5760720" cy="2347595"/>
+            <wp:effectExtent l="0" t="0" r="0" b="0"/>
+            <wp:docPr id="263567799" name="Image 1" descr="Une image contenant texte, capture d’écran, logiciel, Logiciel multimédia&#10;&#10;Le contenu généré par l’IA peut être incorrect."/>
+            <wp:cNvGraphicFramePr>
+              <a:graphicFrameLocks xmlns:a="http://schemas.openxmlformats.org/drawingml/2006/main" noChangeAspect="1"/>
+            </wp:cNvGraphicFramePr>
+            <a:graphic xmlns:a="http://schemas.openxmlformats.org/drawingml/2006/main">
+              <a:graphicData uri="http://schemas.openxmlformats.org/drawingml/2006/picture">
+                <pic:pic xmlns:pic="http://schemas.openxmlformats.org/drawingml/2006/picture">
+                  <pic:nvPicPr>
+                    <pic:cNvPr id="263567799" name="Image 1" descr="Une image contenant texte, capture d’écran, logiciel, Logiciel multimédia&#10;&#10;Le contenu généré par l’IA peut être incorrect."/>
+                    <pic:cNvPicPr/>
+                  </pic:nvPicPr>
+                  <pic:blipFill>
+                    <a:blip r:embed="rId27"/>
+                    <a:stretch>
+                      <a:fillRect/>
+                    </a:stretch>
+                  </pic:blipFill>
+                  <pic:spPr>
+                    <a:xfrm>
+                      <a:off x="0" y="0"/>
+                      <a:ext cx="5760720" cy="2347595"/>
+                    </a:xfrm>
+                    <a:prstGeom prst="rect">
+                      <a:avLst/>
+                    </a:prstGeom>
+                  </pic:spPr>
+                </pic:pic>
+              </a:graphicData>
+            </a:graphic>
+          </wp:inline>
+        </w:drawing>
+      </w:r>
+    </w:p>
+    <w:p>
+      <w:r>
+        <w:br w:type="page"/>
+      </w:r>
+    </w:p>
+    <w:p>
+      <w:r>
+        <w:lastRenderedPageBreak/>
+        <w:t xml:space="preserve">App </w:t>
+      </w:r>
+      <w:proofErr w:type="spellStart"/>
+      <w:r>
+        <w:t>testen</w:t>
+      </w:r>
+      <w:proofErr w:type="spellEnd"/>
+    </w:p>
+    <w:p>
+      <w:r>
+        <w:drawing>
+          <wp:inline distT="0" distB="0" distL="0" distR="0" wp14:anchorId="3DBA1416" wp14:editId="07F0442E">
+            <wp:extent cx="5760720" cy="1732280"/>
+            <wp:effectExtent l="0" t="0" r="0" b="1270"/>
+            <wp:docPr id="1249530715" name="Image 1" descr="Une image contenant texte, capture d’écran, Police, logiciel&#10;&#10;Le contenu généré par l’IA peut être incorrect."/>
+            <wp:cNvGraphicFramePr>
+              <a:graphicFrameLocks xmlns:a="http://schemas.openxmlformats.org/drawingml/2006/main" noChangeAspect="1"/>
+            </wp:cNvGraphicFramePr>
+            <a:graphic xmlns:a="http://schemas.openxmlformats.org/drawingml/2006/main">
+              <a:graphicData uri="http://schemas.openxmlformats.org/drawingml/2006/picture">
+                <pic:pic xmlns:pic="http://schemas.openxmlformats.org/drawingml/2006/picture">
+                  <pic:nvPicPr>
+                    <pic:cNvPr id="1249530715" name="Image 1" descr="Une image contenant texte, capture d’écran, Police, logiciel&#10;&#10;Le contenu généré par l’IA peut être incorrect."/>
+                    <pic:cNvPicPr/>
+                  </pic:nvPicPr>
+                  <pic:blipFill>
+                    <a:blip r:embed="rId28"/>
+                    <a:stretch>
+                      <a:fillRect/>
+                    </a:stretch>
+                  </pic:blipFill>
+                  <pic:spPr>
+                    <a:xfrm>
+                      <a:off x="0" y="0"/>
+                      <a:ext cx="5760720" cy="1732280"/>
+                    </a:xfrm>
+                    <a:prstGeom prst="rect">
+                      <a:avLst/>
+                    </a:prstGeom>
+                  </pic:spPr>
+                </pic:pic>
+              </a:graphicData>
+            </a:graphic>
+          </wp:inline>
+        </w:drawing>
+      </w:r>
+    </w:p>
+    <w:p>
+      <w:r>
+        <w:t xml:space="preserve">Op : </w:t>
+      </w:r>
+      <w:r>
+        <w:t>http://localhost:5000</w:t>
+      </w:r>
+    </w:p>
+    <w:p>
+      <w:r>
+        <w:drawing>
+          <wp:inline distT="0" distB="0" distL="0" distR="0" wp14:anchorId="33F1D782" wp14:editId="6C1EB574">
+            <wp:extent cx="5760720" cy="3449955"/>
+            <wp:effectExtent l="0" t="0" r="0" b="0"/>
+            <wp:docPr id="1801423947" name="Image 1" descr="Une image contenant capture d’écran, ordinateur, logiciel, Logiciel multimédia&#10;&#10;Le contenu généré par l’IA peut être incorrect."/>
+            <wp:cNvGraphicFramePr>
+              <a:graphicFrameLocks xmlns:a="http://schemas.openxmlformats.org/drawingml/2006/main" noChangeAspect="1"/>
+            </wp:cNvGraphicFramePr>
+            <a:graphic xmlns:a="http://schemas.openxmlformats.org/drawingml/2006/main">
+              <a:graphicData uri="http://schemas.openxmlformats.org/drawingml/2006/picture">
+                <pic:pic xmlns:pic="http://schemas.openxmlformats.org/drawingml/2006/picture">
+                  <pic:nvPicPr>
+                    <pic:cNvPr id="1801423947" name="Image 1" descr="Une image contenant capture d’écran, ordinateur, logiciel, Logiciel multimédia&#10;&#10;Le contenu généré par l’IA peut être incorrect."/>
+                    <pic:cNvPicPr/>
+                  </pic:nvPicPr>
+                  <pic:blipFill>
+                    <a:blip r:embed="rId29"/>
+                    <a:stretch>
+                      <a:fillRect/>
+                    </a:stretch>
+                  </pic:blipFill>
+                  <pic:spPr>
+                    <a:xfrm>
+                      <a:off x="0" y="0"/>
+                      <a:ext cx="5760720" cy="3449955"/>
+                    </a:xfrm>
+                    <a:prstGeom prst="rect">
+                      <a:avLst/>
+                    </a:prstGeom>
+                  </pic:spPr>
+                </pic:pic>
+              </a:graphicData>
+            </a:graphic>
+          </wp:inline>
+        </w:drawing>
+      </w:r>
+    </w:p>
+    <w:p>
+      <w:r>
+        <w:t xml:space="preserve">Virtual </w:t>
+      </w:r>
+      <w:proofErr w:type="spellStart"/>
+      <w:r>
+        <w:t>env</w:t>
+      </w:r>
+      <w:proofErr w:type="spellEnd"/>
+      <w:r>
+        <w:t xml:space="preserve"> </w:t>
+      </w:r>
+      <w:proofErr w:type="spellStart"/>
+      <w:r>
+        <w:t>verlaten</w:t>
+      </w:r>
+      <w:proofErr w:type="spellEnd"/>
+    </w:p>
+    <w:p>
+      <w:r>
+        <w:drawing>
+          <wp:inline distT="0" distB="0" distL="0" distR="0" wp14:anchorId="3D8AEE07" wp14:editId="168A4CA7">
+            <wp:extent cx="5760720" cy="622300"/>
+            <wp:effectExtent l="0" t="0" r="0" b="6350"/>
+            <wp:docPr id="521727776" name="Image 1" descr="Une image contenant texte, capture d’écran, Police, ligne&#10;&#10;Le contenu généré par l’IA peut être incorrect."/>
+            <wp:cNvGraphicFramePr>
+              <a:graphicFrameLocks xmlns:a="http://schemas.openxmlformats.org/drawingml/2006/main" noChangeAspect="1"/>
+            </wp:cNvGraphicFramePr>
+            <a:graphic xmlns:a="http://schemas.openxmlformats.org/drawingml/2006/main">
+              <a:graphicData uri="http://schemas.openxmlformats.org/drawingml/2006/picture">
+                <pic:pic xmlns:pic="http://schemas.openxmlformats.org/drawingml/2006/picture">
+                  <pic:nvPicPr>
+                    <pic:cNvPr id="521727776" name="Image 1" descr="Une image contenant texte, capture d’écran, Police, ligne&#10;&#10;Le contenu généré par l’IA peut être incorrect."/>
+                    <pic:cNvPicPr/>
+                  </pic:nvPicPr>
+                  <pic:blipFill>
+                    <a:blip r:embed="rId30"/>
+                    <a:stretch>
+                      <a:fillRect/>
+                    </a:stretch>
+                  </pic:blipFill>
+                  <pic:spPr>
+                    <a:xfrm>
+                      <a:off x="0" y="0"/>
+                      <a:ext cx="5760720" cy="622300"/>
+                    </a:xfrm>
+                    <a:prstGeom prst="rect">
+                      <a:avLst/>
+                    </a:prstGeom>
+                  </pic:spPr>
+                </pic:pic>
+              </a:graphicData>
+            </a:graphic>
+          </wp:inline>
+        </w:drawing>
+      </w:r>
+    </w:p>
+    <w:p/>
+    <w:p>
+      <w:r>
+        <w:br w:type="page"/>
+      </w:r>
+    </w:p>
+    <w:p>
+      <w:pPr>
+        <w:pStyle w:val="Titre1"/>
+      </w:pPr>
+      <w:bookmarkStart w:id="6" w:name="_Toc216182908"/>
+      <w:r>
+        <w:lastRenderedPageBreak/>
+        <w:t>Docker</w:t>
+      </w:r>
+      <w:bookmarkEnd w:id="6"/>
+    </w:p>
+    <w:p/>
+    <w:p>
+      <w:r>
+        <w:t xml:space="preserve">Requirement.txt </w:t>
+      </w:r>
+      <w:proofErr w:type="spellStart"/>
+      <w:r>
+        <w:t>maken</w:t>
+      </w:r>
+      <w:proofErr w:type="spellEnd"/>
+    </w:p>
+    <w:p>
+      <w:r>
+        <w:drawing>
+          <wp:inline distT="0" distB="0" distL="0" distR="0" wp14:anchorId="041F26CC" wp14:editId="09ED4076">
+            <wp:extent cx="5760720" cy="373380"/>
+            <wp:effectExtent l="0" t="0" r="0" b="7620"/>
+            <wp:docPr id="1852702394" name="Image 1"/>
+            <wp:cNvGraphicFramePr>
+              <a:graphicFrameLocks xmlns:a="http://schemas.openxmlformats.org/drawingml/2006/main" noChangeAspect="1"/>
+            </wp:cNvGraphicFramePr>
+            <a:graphic xmlns:a="http://schemas.openxmlformats.org/drawingml/2006/main">
+              <a:graphicData uri="http://schemas.openxmlformats.org/drawingml/2006/picture">
+                <pic:pic xmlns:pic="http://schemas.openxmlformats.org/drawingml/2006/picture">
+                  <pic:nvPicPr>
+                    <pic:cNvPr id="1852702394" name=""/>
+                    <pic:cNvPicPr/>
+                  </pic:nvPicPr>
+                  <pic:blipFill>
+                    <a:blip r:embed="rId31"/>
+                    <a:stretch>
+                      <a:fillRect/>
+                    </a:stretch>
+                  </pic:blipFill>
+                  <pic:spPr>
+                    <a:xfrm>
+                      <a:off x="0" y="0"/>
+                      <a:ext cx="5760720" cy="373380"/>
+                    </a:xfrm>
+                    <a:prstGeom prst="rect">
+                      <a:avLst/>
+                    </a:prstGeom>
+                  </pic:spPr>
+                </pic:pic>
+              </a:graphicData>
+            </a:graphic>
+          </wp:inline>
+        </w:drawing>
+      </w:r>
+    </w:p>
+    <w:p>
+      <w:proofErr w:type="spellStart"/>
+      <w:r>
+        <w:t>Dockerfile</w:t>
+      </w:r>
+      <w:proofErr w:type="spellEnd"/>
+      <w:r>
+        <w:t xml:space="preserve"> </w:t>
+      </w:r>
+      <w:proofErr w:type="spellStart"/>
+      <w:r>
+        <w:t>maken</w:t>
+      </w:r>
+      <w:proofErr w:type="spellEnd"/>
+    </w:p>
+    <w:p>
+      <w:r>
+        <w:drawing>
+          <wp:inline distT="0" distB="0" distL="0" distR="0" wp14:anchorId="0CBEA538" wp14:editId="2F0671C1">
+            <wp:extent cx="5760720" cy="2861945"/>
+            <wp:effectExtent l="0" t="0" r="0" b="0"/>
+            <wp:docPr id="1009881162" name="Image 1" descr="Une image contenant texte, capture d’écran, logiciel, Logiciel multimédia&#10;&#10;Le contenu généré par l’IA peut être incorrect."/>
+            <wp:cNvGraphicFramePr>
+              <a:graphicFrameLocks xmlns:a="http://schemas.openxmlformats.org/drawingml/2006/main" noChangeAspect="1"/>
+            </wp:cNvGraphicFramePr>
+            <a:graphic xmlns:a="http://schemas.openxmlformats.org/drawingml/2006/main">
+              <a:graphicData uri="http://schemas.openxmlformats.org/drawingml/2006/picture">
+                <pic:pic xmlns:pic="http://schemas.openxmlformats.org/drawingml/2006/picture">
+                  <pic:nvPicPr>
+                    <pic:cNvPr id="1009881162" name="Image 1" descr="Une image contenant texte, capture d’écran, logiciel, Logiciel multimédia&#10;&#10;Le contenu généré par l’IA peut être incorrect."/>
+                    <pic:cNvPicPr/>
+                  </pic:nvPicPr>
+                  <pic:blipFill>
+                    <a:blip r:embed="rId32"/>
+                    <a:stretch>
+                      <a:fillRect/>
+                    </a:stretch>
+                  </pic:blipFill>
+                  <pic:spPr>
+                    <a:xfrm>
+                      <a:off x="0" y="0"/>
+                      <a:ext cx="5760720" cy="2861945"/>
+                    </a:xfrm>
+                    <a:prstGeom prst="rect">
+                      <a:avLst/>
+                    </a:prstGeom>
+                  </pic:spPr>
+                </pic:pic>
+              </a:graphicData>
+            </a:graphic>
+          </wp:inline>
+        </w:drawing>
+      </w:r>
+    </w:p>
+    <w:p>
+      <w:r>
+        <w:t xml:space="preserve">Image </w:t>
+      </w:r>
+      <w:proofErr w:type="spellStart"/>
+      <w:r>
+        <w:t>build</w:t>
+      </w:r>
+      <w:proofErr w:type="spellEnd"/>
+    </w:p>
+    <w:p>
+      <w:r>
+        <w:drawing>
+          <wp:inline distT="0" distB="0" distL="0" distR="0" wp14:anchorId="6FFB3AC5" wp14:editId="561A6F03">
+            <wp:extent cx="5760720" cy="1669415"/>
+            <wp:effectExtent l="0" t="0" r="0" b="6985"/>
+            <wp:docPr id="749160316" name="Image 1"/>
+            <wp:cNvGraphicFramePr>
+              <a:graphicFrameLocks xmlns:a="http://schemas.openxmlformats.org/drawingml/2006/main" noChangeAspect="1"/>
+            </wp:cNvGraphicFramePr>
+            <a:graphic xmlns:a="http://schemas.openxmlformats.org/drawingml/2006/main">
+              <a:graphicData uri="http://schemas.openxmlformats.org/drawingml/2006/picture">
+                <pic:pic xmlns:pic="http://schemas.openxmlformats.org/drawingml/2006/picture">
+                  <pic:nvPicPr>
+                    <pic:cNvPr id="749160316" name=""/>
+                    <pic:cNvPicPr/>
+                  </pic:nvPicPr>
+                  <pic:blipFill>
+                    <a:blip r:embed="rId33"/>
+                    <a:stretch>
+                      <a:fillRect/>
+                    </a:stretch>
+                  </pic:blipFill>
+                  <pic:spPr>
+                    <a:xfrm>
+                      <a:off x="0" y="0"/>
+                      <a:ext cx="5760720" cy="1669415"/>
+                    </a:xfrm>
+                    <a:prstGeom prst="rect">
+                      <a:avLst/>
+                    </a:prstGeom>
+                  </pic:spPr>
+                </pic:pic>
+              </a:graphicData>
+            </a:graphic>
+          </wp:inline>
+        </w:drawing>
+      </w:r>
+    </w:p>
+    <w:p>
+      <w:r>
+        <w:t xml:space="preserve">Container </w:t>
+      </w:r>
+      <w:proofErr w:type="spellStart"/>
+      <w:r>
+        <w:t>runnen</w:t>
+      </w:r>
+      <w:proofErr w:type="spellEnd"/>
+    </w:p>
+    <w:p>
+      <w:r>
+        <w:drawing>
+          <wp:inline distT="0" distB="0" distL="0" distR="0" wp14:anchorId="1471ED6F" wp14:editId="1327C4E1">
+            <wp:extent cx="5760720" cy="327025"/>
+            <wp:effectExtent l="0" t="0" r="0" b="0"/>
+            <wp:docPr id="906834123" name="Image 1"/>
+            <wp:cNvGraphicFramePr>
+              <a:graphicFrameLocks xmlns:a="http://schemas.openxmlformats.org/drawingml/2006/main" noChangeAspect="1"/>
+            </wp:cNvGraphicFramePr>
+            <a:graphic xmlns:a="http://schemas.openxmlformats.org/drawingml/2006/main">
+              <a:graphicData uri="http://schemas.openxmlformats.org/drawingml/2006/picture">
+                <pic:pic xmlns:pic="http://schemas.openxmlformats.org/drawingml/2006/picture">
+                  <pic:nvPicPr>
+                    <pic:cNvPr id="906834123" name=""/>
+                    <pic:cNvPicPr/>
+                  </pic:nvPicPr>
+                  <pic:blipFill>
+                    <a:blip r:embed="rId34"/>
+                    <a:stretch>
+                      <a:fillRect/>
+                    </a:stretch>
+                  </pic:blipFill>
+                  <pic:spPr>
+                    <a:xfrm>
+                      <a:off x="0" y="0"/>
+                      <a:ext cx="5760720" cy="327025"/>
+                    </a:xfrm>
+                    <a:prstGeom prst="rect">
+                      <a:avLst/>
+                    </a:prstGeom>
+                  </pic:spPr>
+                </pic:pic>
+              </a:graphicData>
+            </a:graphic>
+          </wp:inline>
+        </w:drawing>
+      </w:r>
+    </w:p>
+    <w:p/>
+    <w:p>
+      <w:r>
+        <w:lastRenderedPageBreak/>
+        <w:drawing>
+          <wp:inline distT="0" distB="0" distL="0" distR="0" wp14:anchorId="2917B328" wp14:editId="0D40C9DF">
+            <wp:extent cx="4105848" cy="2638793"/>
+            <wp:effectExtent l="0" t="0" r="9525" b="9525"/>
+            <wp:docPr id="209845013" name="Image 1"/>
+            <wp:cNvGraphicFramePr>
+              <a:graphicFrameLocks xmlns:a="http://schemas.openxmlformats.org/drawingml/2006/main" noChangeAspect="1"/>
+            </wp:cNvGraphicFramePr>
+            <a:graphic xmlns:a="http://schemas.openxmlformats.org/drawingml/2006/main">
+              <a:graphicData uri="http://schemas.openxmlformats.org/drawingml/2006/picture">
+                <pic:pic xmlns:pic="http://schemas.openxmlformats.org/drawingml/2006/picture">
+                  <pic:nvPicPr>
+                    <pic:cNvPr id="209845013" name=""/>
+                    <pic:cNvPicPr/>
+                  </pic:nvPicPr>
+                  <pic:blipFill>
+                    <a:blip r:embed="rId35"/>
+                    <a:stretch>
+                      <a:fillRect/>
+                    </a:stretch>
+                  </pic:blipFill>
+                  <pic:spPr>
+                    <a:xfrm>
+                      <a:off x="0" y="0"/>
+                      <a:ext cx="4105848" cy="2638793"/>
+                    </a:xfrm>
+                    <a:prstGeom prst="rect">
+                      <a:avLst/>
+                    </a:prstGeom>
+                  </pic:spPr>
+                </pic:pic>
+              </a:graphicData>
+            </a:graphic>
+          </wp:inline>
+        </w:drawing>
+      </w:r>
+    </w:p>
+    <w:p/>
+    <w:p>
+      <w:r>
+        <w:br w:type="page"/>
+      </w:r>
+    </w:p>
+    <w:p>
+      <w:pPr>
+        <w:pStyle w:val="Titre1"/>
+      </w:pPr>
+      <w:bookmarkStart w:id="7" w:name="_Toc216182909"/>
+      <w:r>
+        <w:lastRenderedPageBreak/>
+        <w:t>Docker CLI</w:t>
+      </w:r>
+      <w:bookmarkEnd w:id="7"/>
+    </w:p>
+    <w:p/>
+    <w:p>
+      <w:r>
+        <w:t xml:space="preserve">Images </w:t>
+      </w:r>
+      <w:proofErr w:type="spellStart"/>
+      <w:r>
+        <w:t>bekijken</w:t>
+      </w:r>
+      <w:proofErr w:type="spellEnd"/>
+    </w:p>
+    <w:p>
+      <w:r>
+        <w:drawing>
+          <wp:inline distT="0" distB="0" distL="0" distR="0" wp14:anchorId="7B92AD6B" wp14:editId="4513EA17">
+            <wp:extent cx="5649113" cy="1143160"/>
+            <wp:effectExtent l="0" t="0" r="0" b="0"/>
+            <wp:docPr id="2098535247" name="Image 1"/>
+            <wp:cNvGraphicFramePr>
+              <a:graphicFrameLocks xmlns:a="http://schemas.openxmlformats.org/drawingml/2006/main" noChangeAspect="1"/>
+            </wp:cNvGraphicFramePr>
+            <a:graphic xmlns:a="http://schemas.openxmlformats.org/drawingml/2006/main">
+              <a:graphicData uri="http://schemas.openxmlformats.org/drawingml/2006/picture">
+                <pic:pic xmlns:pic="http://schemas.openxmlformats.org/drawingml/2006/picture">
+                  <pic:nvPicPr>
+                    <pic:cNvPr id="2098535247" name=""/>
+                    <pic:cNvPicPr/>
+                  </pic:nvPicPr>
+                  <pic:blipFill>
+                    <a:blip r:embed="rId36"/>
+                    <a:stretch>
+                      <a:fillRect/>
+                    </a:stretch>
+                  </pic:blipFill>
+                  <pic:spPr>
+                    <a:xfrm>
+                      <a:off x="0" y="0"/>
+                      <a:ext cx="5649113" cy="1143160"/>
+                    </a:xfrm>
+                    <a:prstGeom prst="rect">
+                      <a:avLst/>
+                    </a:prstGeom>
+                  </pic:spPr>
+                </pic:pic>
+              </a:graphicData>
+            </a:graphic>
+          </wp:inline>
+        </w:drawing>
+      </w:r>
+    </w:p>
+    <w:p>
+      <w:r>
+        <w:drawing>
+          <wp:inline distT="0" distB="0" distL="0" distR="0" wp14:anchorId="3431F61C" wp14:editId="07D56600">
+            <wp:extent cx="5760720" cy="2852420"/>
+            <wp:effectExtent l="0" t="0" r="0" b="5080"/>
+            <wp:docPr id="667540493" name="Image 1"/>
+            <wp:cNvGraphicFramePr>
+              <a:graphicFrameLocks xmlns:a="http://schemas.openxmlformats.org/drawingml/2006/main" noChangeAspect="1"/>
+            </wp:cNvGraphicFramePr>
+            <a:graphic xmlns:a="http://schemas.openxmlformats.org/drawingml/2006/main">
+              <a:graphicData uri="http://schemas.openxmlformats.org/drawingml/2006/picture">
+                <pic:pic xmlns:pic="http://schemas.openxmlformats.org/drawingml/2006/picture">
+                  <pic:nvPicPr>
+                    <pic:cNvPr id="667540493" name=""/>
+                    <pic:cNvPicPr/>
+                  </pic:nvPicPr>
+                  <pic:blipFill>
+                    <a:blip r:embed="rId37"/>
+                    <a:stretch>
+                      <a:fillRect/>
+                    </a:stretch>
+                  </pic:blipFill>
+                  <pic:spPr>
+                    <a:xfrm>
+                      <a:off x="0" y="0"/>
+                      <a:ext cx="5760720" cy="2852420"/>
+                    </a:xfrm>
+                    <a:prstGeom prst="rect">
+                      <a:avLst/>
+                    </a:prstGeom>
+                  </pic:spPr>
+                </pic:pic>
+              </a:graphicData>
+            </a:graphic>
+          </wp:inline>
+        </w:drawing>
+      </w:r>
+    </w:p>
+    <w:p>
+      <w:r>
+        <w:t xml:space="preserve">Containers </w:t>
+      </w:r>
+      <w:proofErr w:type="spellStart"/>
+      <w:r>
+        <w:t>bekijken</w:t>
+      </w:r>
+      <w:proofErr w:type="spellEnd"/>
+    </w:p>
+    <w:p>
+      <w:r>
+        <w:drawing>
+          <wp:inline distT="0" distB="0" distL="0" distR="0" wp14:anchorId="15ADB62B" wp14:editId="6B2446FE">
+            <wp:extent cx="5760720" cy="1172845"/>
+            <wp:effectExtent l="0" t="0" r="0" b="8255"/>
+            <wp:docPr id="280232520" name="Image 1"/>
+            <wp:cNvGraphicFramePr>
+              <a:graphicFrameLocks xmlns:a="http://schemas.openxmlformats.org/drawingml/2006/main" noChangeAspect="1"/>
+            </wp:cNvGraphicFramePr>
+            <a:graphic xmlns:a="http://schemas.openxmlformats.org/drawingml/2006/main">
+              <a:graphicData uri="http://schemas.openxmlformats.org/drawingml/2006/picture">
+                <pic:pic xmlns:pic="http://schemas.openxmlformats.org/drawingml/2006/picture">
+                  <pic:nvPicPr>
+                    <pic:cNvPr id="280232520" name=""/>
+                    <pic:cNvPicPr/>
+                  </pic:nvPicPr>
+                  <pic:blipFill>
+                    <a:blip r:embed="rId38"/>
+                    <a:stretch>
+                      <a:fillRect/>
+                    </a:stretch>
+                  </pic:blipFill>
+                  <pic:spPr>
+                    <a:xfrm>
+                      <a:off x="0" y="0"/>
+                      <a:ext cx="5760720" cy="1172845"/>
+                    </a:xfrm>
+                    <a:prstGeom prst="rect">
+                      <a:avLst/>
+                    </a:prstGeom>
+                  </pic:spPr>
+                </pic:pic>
+              </a:graphicData>
+            </a:graphic>
+          </wp:inline>
+        </w:drawing>
+      </w:r>
+    </w:p>
+    <w:p>
+      <w:r>
+        <w:drawing>
+          <wp:inline distT="0" distB="0" distL="0" distR="0" wp14:anchorId="1F81BE81" wp14:editId="4CC377BA">
+            <wp:extent cx="4259580" cy="1720360"/>
+            <wp:effectExtent l="0" t="0" r="7620" b="0"/>
+            <wp:docPr id="626182200" name="Image 1"/>
+            <wp:cNvGraphicFramePr>
+              <a:graphicFrameLocks xmlns:a="http://schemas.openxmlformats.org/drawingml/2006/main" noChangeAspect="1"/>
+            </wp:cNvGraphicFramePr>
+            <a:graphic xmlns:a="http://schemas.openxmlformats.org/drawingml/2006/main">
+              <a:graphicData uri="http://schemas.openxmlformats.org/drawingml/2006/picture">
+                <pic:pic xmlns:pic="http://schemas.openxmlformats.org/drawingml/2006/picture">
+                  <pic:nvPicPr>
+                    <pic:cNvPr id="626182200" name=""/>
+                    <pic:cNvPicPr/>
+                  </pic:nvPicPr>
+                  <pic:blipFill>
+                    <a:blip r:embed="rId39"/>
+                    <a:stretch>
+                      <a:fillRect/>
+                    </a:stretch>
+                  </pic:blipFill>
+                  <pic:spPr>
+                    <a:xfrm>
+                      <a:off x="0" y="0"/>
+                      <a:ext cx="4270131" cy="1724621"/>
+                    </a:xfrm>
+                    <a:prstGeom prst="rect">
+                      <a:avLst/>
+                    </a:prstGeom>
+                  </pic:spPr>
+                </pic:pic>
+              </a:graphicData>
+            </a:graphic>
+          </wp:inline>
+        </w:drawing>
+      </w:r>
+    </w:p>
+    <w:p>
+      <w:r>
+        <w:lastRenderedPageBreak/>
+        <w:t xml:space="preserve">Container </w:t>
+      </w:r>
+      <w:proofErr w:type="spellStart"/>
+      <w:r>
+        <w:t>stoppen</w:t>
+      </w:r>
+      <w:proofErr w:type="spellEnd"/>
+      <w:r>
+        <w:t xml:space="preserve"> en </w:t>
+      </w:r>
+      <w:proofErr w:type="spellStart"/>
+      <w:r>
+        <w:t>verwijderen</w:t>
+      </w:r>
+      <w:proofErr w:type="spellEnd"/>
+    </w:p>
+    <w:p>
+      <w:r>
+        <w:drawing>
+          <wp:inline distT="0" distB="0" distL="0" distR="0" wp14:anchorId="760AF32E" wp14:editId="07B0C0B7">
+            <wp:extent cx="5760720" cy="873760"/>
+            <wp:effectExtent l="0" t="0" r="0" b="2540"/>
+            <wp:docPr id="1702931549" name="Image 1"/>
+            <wp:cNvGraphicFramePr>
+              <a:graphicFrameLocks xmlns:a="http://schemas.openxmlformats.org/drawingml/2006/main" noChangeAspect="1"/>
+            </wp:cNvGraphicFramePr>
+            <a:graphic xmlns:a="http://schemas.openxmlformats.org/drawingml/2006/main">
+              <a:graphicData uri="http://schemas.openxmlformats.org/drawingml/2006/picture">
+                <pic:pic xmlns:pic="http://schemas.openxmlformats.org/drawingml/2006/picture">
+                  <pic:nvPicPr>
+                    <pic:cNvPr id="1702931549" name=""/>
+                    <pic:cNvPicPr/>
+                  </pic:nvPicPr>
+                  <pic:blipFill>
+                    <a:blip r:embed="rId40"/>
+                    <a:stretch>
+                      <a:fillRect/>
+                    </a:stretch>
+                  </pic:blipFill>
+                  <pic:spPr>
+                    <a:xfrm>
+                      <a:off x="0" y="0"/>
+                      <a:ext cx="5760720" cy="873760"/>
+                    </a:xfrm>
+                    <a:prstGeom prst="rect">
+                      <a:avLst/>
+                    </a:prstGeom>
+                  </pic:spPr>
+                </pic:pic>
+              </a:graphicData>
+            </a:graphic>
+          </wp:inline>
+        </w:drawing>
+      </w:r>
+    </w:p>
+    <w:p>
+      <w:r>
+        <w:t xml:space="preserve">Image </w:t>
+      </w:r>
+      <w:proofErr w:type="spellStart"/>
+      <w:r>
+        <w:t>verwijderen</w:t>
+      </w:r>
+      <w:proofErr w:type="spellEnd"/>
+    </w:p>
+    <w:p>
+      <w:r>
+        <w:drawing>
+          <wp:inline distT="0" distB="0" distL="0" distR="0" wp14:anchorId="2AD57A84" wp14:editId="09CA7CEB">
+            <wp:extent cx="5760720" cy="640080"/>
+            <wp:effectExtent l="0" t="0" r="0" b="7620"/>
+            <wp:docPr id="841997315" name="Image 1"/>
+            <wp:cNvGraphicFramePr>
+              <a:graphicFrameLocks xmlns:a="http://schemas.openxmlformats.org/drawingml/2006/main" noChangeAspect="1"/>
+            </wp:cNvGraphicFramePr>
+            <a:graphic xmlns:a="http://schemas.openxmlformats.org/drawingml/2006/main">
+              <a:graphicData uri="http://schemas.openxmlformats.org/drawingml/2006/picture">
+                <pic:pic xmlns:pic="http://schemas.openxmlformats.org/drawingml/2006/picture">
+                  <pic:nvPicPr>
+                    <pic:cNvPr id="841997315" name=""/>
+                    <pic:cNvPicPr/>
+                  </pic:nvPicPr>
+                  <pic:blipFill>
+                    <a:blip r:embed="rId41"/>
+                    <a:stretch>
+                      <a:fillRect/>
+                    </a:stretch>
+                  </pic:blipFill>
+                  <pic:spPr>
+                    <a:xfrm>
+                      <a:off x="0" y="0"/>
+                      <a:ext cx="5760720" cy="640080"/>
+                    </a:xfrm>
+                    <a:prstGeom prst="rect">
+                      <a:avLst/>
+                    </a:prstGeom>
+                  </pic:spPr>
+                </pic:pic>
+              </a:graphicData>
+            </a:graphic>
+          </wp:inline>
+        </w:drawing>
+      </w:r>
+    </w:p>
+    <w:p/>
+    <w:p>
+      <w:r>
+        <w:br w:type="page"/>
+      </w:r>
+    </w:p>
+    <w:p>
+      <w:pPr>
+        <w:pStyle w:val="Titre1"/>
+      </w:pPr>
+      <w:bookmarkStart w:id="8" w:name="_Toc216182910"/>
+      <w:r>
+        <w:lastRenderedPageBreak/>
+        <w:t xml:space="preserve">Unit </w:t>
+      </w:r>
+      <w:proofErr w:type="spellStart"/>
+      <w:r>
+        <w:t>Testing</w:t>
+      </w:r>
+      <w:bookmarkEnd w:id="8"/>
+      <w:proofErr w:type="spellEnd"/>
+    </w:p>
+    <w:p/>
+    <w:p>
+      <w:proofErr w:type="spellStart"/>
+      <w:r>
+        <w:t>Functies</w:t>
+      </w:r>
+      <w:proofErr w:type="spellEnd"/>
+      <w:r>
+        <w:t xml:space="preserve"> </w:t>
+      </w:r>
+      <w:proofErr w:type="spellStart"/>
+      <w:r>
+        <w:t>maken</w:t>
+      </w:r>
+      <w:proofErr w:type="spellEnd"/>
+    </w:p>
+    <w:p>
+      <w:r>
+        <w:drawing>
+          <wp:inline distT="0" distB="0" distL="0" distR="0" wp14:anchorId="5C71F137" wp14:editId="1A3FAD5D">
+            <wp:extent cx="2829320" cy="1838582"/>
+            <wp:effectExtent l="0" t="0" r="9525" b="9525"/>
+            <wp:docPr id="1594031636" name="Image 1"/>
+            <wp:cNvGraphicFramePr>
+              <a:graphicFrameLocks xmlns:a="http://schemas.openxmlformats.org/drawingml/2006/main" noChangeAspect="1"/>
+            </wp:cNvGraphicFramePr>
+            <a:graphic xmlns:a="http://schemas.openxmlformats.org/drawingml/2006/main">
+              <a:graphicData uri="http://schemas.openxmlformats.org/drawingml/2006/picture">
+                <pic:pic xmlns:pic="http://schemas.openxmlformats.org/drawingml/2006/picture">
+                  <pic:nvPicPr>
+                    <pic:cNvPr id="1594031636" name=""/>
+                    <pic:cNvPicPr/>
+                  </pic:nvPicPr>
+                  <pic:blipFill>
+                    <a:blip r:embed="rId42"/>
+                    <a:stretch>
+                      <a:fillRect/>
+                    </a:stretch>
+                  </pic:blipFill>
+                  <pic:spPr>
+                    <a:xfrm>
+                      <a:off x="0" y="0"/>
+                      <a:ext cx="2829320" cy="1838582"/>
+                    </a:xfrm>
+                    <a:prstGeom prst="rect">
+                      <a:avLst/>
+                    </a:prstGeom>
+                  </pic:spPr>
+                </pic:pic>
+              </a:graphicData>
+            </a:graphic>
+          </wp:inline>
+        </w:drawing>
+      </w:r>
+    </w:p>
+    <w:p>
+      <w:proofErr w:type="spellStart"/>
+      <w:r>
+        <w:t>Unittest</w:t>
+      </w:r>
+      <w:proofErr w:type="spellEnd"/>
+      <w:r>
+        <w:t xml:space="preserve"> </w:t>
+      </w:r>
+      <w:proofErr w:type="spellStart"/>
+      <w:r>
+        <w:t>maken</w:t>
+      </w:r>
+      <w:proofErr w:type="spellEnd"/>
+    </w:p>
+    <w:p>
+      <w:r>
+        <w:drawing>
+          <wp:inline distT="0" distB="0" distL="0" distR="0" wp14:anchorId="0EE94DD8" wp14:editId="0361D287">
+            <wp:extent cx="5021580" cy="2429422"/>
+            <wp:effectExtent l="0" t="0" r="7620" b="9525"/>
+            <wp:docPr id="913761405" name="Image 1"/>
+            <wp:cNvGraphicFramePr>
+              <a:graphicFrameLocks xmlns:a="http://schemas.openxmlformats.org/drawingml/2006/main" noChangeAspect="1"/>
+            </wp:cNvGraphicFramePr>
+            <a:graphic xmlns:a="http://schemas.openxmlformats.org/drawingml/2006/main">
+              <a:graphicData uri="http://schemas.openxmlformats.org/drawingml/2006/picture">
+                <pic:pic xmlns:pic="http://schemas.openxmlformats.org/drawingml/2006/picture">
+                  <pic:nvPicPr>
+                    <pic:cNvPr id="913761405" name=""/>
+                    <pic:cNvPicPr/>
+                  </pic:nvPicPr>
+                  <pic:blipFill>
+                    <a:blip r:embed="rId43"/>
+                    <a:stretch>
+                      <a:fillRect/>
+                    </a:stretch>
+                  </pic:blipFill>
+                  <pic:spPr>
+                    <a:xfrm>
+                      <a:off x="0" y="0"/>
+                      <a:ext cx="5024745" cy="2430953"/>
+                    </a:xfrm>
+                    <a:prstGeom prst="rect">
+                      <a:avLst/>
+                    </a:prstGeom>
+                  </pic:spPr>
+                </pic:pic>
+              </a:graphicData>
+            </a:graphic>
+          </wp:inline>
+        </w:drawing>
+      </w:r>
+    </w:p>
+    <w:p>
+      <w:r>
+        <w:t xml:space="preserve">Test </w:t>
+      </w:r>
+      <w:proofErr w:type="spellStart"/>
+      <w:r>
+        <w:t>uitvoeren</w:t>
+      </w:r>
+      <w:proofErr w:type="spellEnd"/>
+      <w:r>
+        <w:t xml:space="preserve"> =&gt; 2 OK</w:t>
+      </w:r>
+    </w:p>
+    <w:p>
+      <w:r>
+        <w:drawing>
+          <wp:inline distT="0" distB="0" distL="0" distR="0" wp14:anchorId="3A3539A2" wp14:editId="5E6AE4B6">
+            <wp:extent cx="5116830" cy="1146098"/>
+            <wp:effectExtent l="0" t="0" r="0" b="0"/>
+            <wp:docPr id="1437836994" name="Image 1"/>
+            <wp:cNvGraphicFramePr>
+              <a:graphicFrameLocks xmlns:a="http://schemas.openxmlformats.org/drawingml/2006/main" noChangeAspect="1"/>
+            </wp:cNvGraphicFramePr>
+            <a:graphic xmlns:a="http://schemas.openxmlformats.org/drawingml/2006/main">
+              <a:graphicData uri="http://schemas.openxmlformats.org/drawingml/2006/picture">
+                <pic:pic xmlns:pic="http://schemas.openxmlformats.org/drawingml/2006/picture">
+                  <pic:nvPicPr>
+                    <pic:cNvPr id="1437836994" name=""/>
+                    <pic:cNvPicPr/>
+                  </pic:nvPicPr>
+                  <pic:blipFill>
+                    <a:blip r:embed="rId44"/>
+                    <a:stretch>
+                      <a:fillRect/>
+                    </a:stretch>
+                  </pic:blipFill>
+                  <pic:spPr>
+                    <a:xfrm>
+                      <a:off x="0" y="0"/>
+                      <a:ext cx="5140941" cy="1151499"/>
+                    </a:xfrm>
+                    <a:prstGeom prst="rect">
+                      <a:avLst/>
+                    </a:prstGeom>
+                  </pic:spPr>
+                </pic:pic>
+              </a:graphicData>
+            </a:graphic>
+          </wp:inline>
+        </w:drawing>
+      </w:r>
+    </w:p>
+    <w:p/>
+    <w:p/>
+    <w:p/>
+    <w:p/>
+    <w:p>
+      <w:pPr>
+        <w:rPr>
+          <w:lang w:val="nl-NL"/>
+        </w:rPr>
+      </w:pPr>
+      <w:r>
+        <w:rPr>
+          <w:lang w:val="nl-NL"/>
+        </w:rPr>
+        <w:lastRenderedPageBreak/>
+        <w:t xml:space="preserve">Test uitvoeren =&gt; 1 </w:t>
+      </w:r>
+      <w:r>
+        <w:rPr>
+          <w:lang w:val="nl-NL"/>
+        </w:rPr>
+        <w:t>OK</w:t>
+      </w:r>
+      <w:r>
+        <w:rPr>
+          <w:lang w:val="nl-NL"/>
+        </w:rPr>
+        <w:t xml:space="preserve"> en 1 </w:t>
+      </w:r>
+      <w:proofErr w:type="spellStart"/>
+      <w:r>
+        <w:rPr>
+          <w:lang w:val="nl-NL"/>
+        </w:rPr>
+        <w:t>f</w:t>
+      </w:r>
+      <w:r>
+        <w:rPr>
+          <w:lang w:val="nl-NL"/>
+        </w:rPr>
+        <w:t>ail</w:t>
+      </w:r>
+      <w:proofErr w:type="spellEnd"/>
+    </w:p>
+    <w:p>
+      <w:r>
+        <w:drawing>
+          <wp:inline distT="0" distB="0" distL="0" distR="0" wp14:anchorId="4E2A299F" wp14:editId="07AF8E79">
+            <wp:extent cx="5760720" cy="2225675"/>
+            <wp:effectExtent l="0" t="0" r="0" b="3175"/>
+            <wp:docPr id="167888433" name="Image 1"/>
+            <wp:cNvGraphicFramePr>
+              <a:graphicFrameLocks xmlns:a="http://schemas.openxmlformats.org/drawingml/2006/main" noChangeAspect="1"/>
+            </wp:cNvGraphicFramePr>
+            <a:graphic xmlns:a="http://schemas.openxmlformats.org/drawingml/2006/main">
+              <a:graphicData uri="http://schemas.openxmlformats.org/drawingml/2006/picture">
+                <pic:pic xmlns:pic="http://schemas.openxmlformats.org/drawingml/2006/picture">
+                  <pic:nvPicPr>
+                    <pic:cNvPr id="167888433" name=""/>
+                    <pic:cNvPicPr/>
+                  </pic:nvPicPr>
+                  <pic:blipFill>
+                    <a:blip r:embed="rId45"/>
+                    <a:stretch>
+                      <a:fillRect/>
+                    </a:stretch>
+                  </pic:blipFill>
+                  <pic:spPr>
+                    <a:xfrm>
+                      <a:off x="0" y="0"/>
+                      <a:ext cx="5760720" cy="2225675"/>
+                    </a:xfrm>
+                    <a:prstGeom prst="rect">
+                      <a:avLst/>
+                    </a:prstGeom>
+                  </pic:spPr>
+                </pic:pic>
+              </a:graphicData>
+            </a:graphic>
+          </wp:inline>
+        </w:drawing>
+      </w:r>
+    </w:p>
     <w:sectPr>
       <w:pgSz w:w="11906" w:h="16838"/>
       <w:pgMar w:top="1417" w:right="1417" w:bottom="1417" w:left="1417" w:header="708" w:footer="708" w:gutter="0"/>
+      <w:pgNumType w:start="0"/>
       <w:cols w:space="708"/>
+      <w:titlePg/>
       <w:docGrid w:linePitch="360"/>
     </w:sectPr>
   </w:body>
 </w:document>
+</file>
+
+<file path=word/endnotes.xml><?xml version="1.0" encoding="utf-8"?>
+<w:endnotes xmlns:wpc="http://schemas.microsoft.com/office/word/2010/wordprocessingCanvas" xmlns:cx="http://schemas.microsoft.com/office/drawing/2014/chartex" xmlns:cx1="http://schemas.microsoft.com/office/drawing/2015/9/8/chartex" xmlns:cx2="http://schemas.microsoft.com/office/drawing/2015/10/21/chartex" xmlns:cx3="http://schemas.microsoft.com/office/drawing/2016/5/9/chartex" xmlns:cx4="http://schemas.microsoft.com/office/drawing/2016/5/10/chartex" xmlns:cx5="http://schemas.microsoft.com/office/drawing/2016/5/11/chartex" xmlns:cx6="http://schemas.microsoft.com/office/drawing/2016/5/12/chartex" xmlns:cx7="http://schemas.microsoft.com/office/drawing/2016/5/13/chartex" xmlns:cx8="http://schemas.microsoft.com/office/drawing/2016/5/14/chartex" xmlns:mc="http://schemas.openxmlformats.org/markup-compatibility/2006" xmlns:aink="http://schemas.microsoft.com/office/drawing/2016/ink" xmlns:am3d="http://schemas.microsoft.com/office/drawing/2017/model3d" xmlns:o="urn:schemas-microsoft-com:office:office" xmlns:oel="http://schemas.microsoft.com/office/2019/extlst" xmlns:r="http://schemas.openxmlformats.org/officeDocument/2006/relationships" xmlns:m="http://schemas.openxmlformats.org/officeDocument/2006/math" xmlns:v="urn:schemas-microsoft-com:vml" xmlns:wp14="http://schemas.microsoft.com/office/word/2010/wordprocessingDrawing" xmlns:wp="http://schemas.openxmlformats.org/drawingml/2006/wordprocessingDrawing" xmlns:w10="urn:schemas-microsoft-com:office:word" xmlns:w="http://schemas.openxmlformats.org/wordprocessingml/2006/main" xmlns:w14="http://schemas.microsoft.com/office/word/2010/wordml" xmlns:w15="http://schemas.microsoft.com/office/word/2012/wordml" xmlns:w16cex="http://schemas.microsoft.com/office/word/2018/wordml/cex" xmlns:w16cid="http://schemas.microsoft.com/office/word/2016/wordml/cid" xmlns:w16="http://schemas.microsoft.com/office/word/2018/wordml" xmlns:w16du="http://schemas.microsoft.com/office/word/2023/wordml/word16du" xmlns:w16sdtdh="http://schemas.microsoft.com/office/word/2020/wordml/sdtdatahash" xmlns:w16sdtfl="http://schemas.microsoft.com/office/word/2024/wordml/sdtformatlock" xmlns:w16se="http://schemas.microsoft.com/office/word/2015/wordml/symex" xmlns:wpg="http://schemas.microsoft.com/office/word/2010/wordprocessingGroup" xmlns:wpi="http://schemas.microsoft.com/office/word/2010/wordprocessingInk" xmlns:wne="http://schemas.microsoft.com/office/word/2006/wordml" xmlns:wps="http://schemas.microsoft.com/office/word/2010/wordprocessingShape" mc:Ignorable="w14 w15 w16se w16cid w16 w16cex w16sdtdh w16sdtfl w16du wp14">
+  <w:endnote w:type="separator" w:id="-1">
+    <w:p>
+      <w:pPr>
+        <w:spacing w:after="0" w:line="240" w:lineRule="auto"/>
+      </w:pPr>
+      <w:r>
+        <w:separator/>
+      </w:r>
+    </w:p>
+  </w:endnote>
+  <w:endnote w:type="continuationSeparator" w:id="0">
+    <w:p>
+      <w:pPr>
+        <w:spacing w:after="0" w:line="240" w:lineRule="auto"/>
+      </w:pPr>
+      <w:r>
+        <w:continuationSeparator/>
+      </w:r>
+    </w:p>
+  </w:endnote>
+</w:endnotes>
+</file>
+
+<file path=word/footnotes.xml><?xml version="1.0" encoding="utf-8"?>
+<w:footnotes xmlns:wpc="http://schemas.microsoft.com/office/word/2010/wordprocessingCanvas" xmlns:cx="http://schemas.microsoft.com/office/drawing/2014/chartex" xmlns:cx1="http://schemas.microsoft.com/office/drawing/2015/9/8/chartex" xmlns:cx2="http://schemas.microsoft.com/office/drawing/2015/10/21/chartex" xmlns:cx3="http://schemas.microsoft.com/office/drawing/2016/5/9/chartex" xmlns:cx4="http://schemas.microsoft.com/office/drawing/2016/5/10/chartex" xmlns:cx5="http://schemas.microsoft.com/office/drawing/2016/5/11/chartex" xmlns:cx6="http://schemas.microsoft.com/office/drawing/2016/5/12/chartex" xmlns:cx7="http://schemas.microsoft.com/office/drawing/2016/5/13/chartex" xmlns:cx8="http://schemas.microsoft.com/office/drawing/2016/5/14/chartex" xmlns:mc="http://schemas.openxmlformats.org/markup-compatibility/2006" xmlns:aink="http://schemas.microsoft.com/office/drawing/2016/ink" xmlns:am3d="http://schemas.microsoft.com/office/drawing/2017/model3d" xmlns:o="urn:schemas-microsoft-com:office:office" xmlns:oel="http://schemas.microsoft.com/office/2019/extlst" xmlns:r="http://schemas.openxmlformats.org/officeDocument/2006/relationships" xmlns:m="http://schemas.openxmlformats.org/officeDocument/2006/math" xmlns:v="urn:schemas-microsoft-com:vml" xmlns:wp14="http://schemas.microsoft.com/office/word/2010/wordprocessingDrawing" xmlns:wp="http://schemas.openxmlformats.org/drawingml/2006/wordprocessingDrawing" xmlns:w10="urn:schemas-microsoft-com:office:word" xmlns:w="http://schemas.openxmlformats.org/wordprocessingml/2006/main" xmlns:w14="http://schemas.microsoft.com/office/word/2010/wordml" xmlns:w15="http://schemas.microsoft.com/office/word/2012/wordml" xmlns:w16cex="http://schemas.microsoft.com/office/word/2018/wordml/cex" xmlns:w16cid="http://schemas.microsoft.com/office/word/2016/wordml/cid" xmlns:w16="http://schemas.microsoft.com/office/word/2018/wordml" xmlns:w16du="http://schemas.microsoft.com/office/word/2023/wordml/word16du" xmlns:w16sdtdh="http://schemas.microsoft.com/office/word/2020/wordml/sdtdatahash" xmlns:w16sdtfl="http://schemas.microsoft.com/office/word/2024/wordml/sdtformatlock" xmlns:w16se="http://schemas.microsoft.com/office/word/2015/wordml/symex" xmlns:wpg="http://schemas.microsoft.com/office/word/2010/wordprocessingGroup" xmlns:wpi="http://schemas.microsoft.com/office/word/2010/wordprocessingInk" xmlns:wne="http://schemas.microsoft.com/office/word/2006/wordml" xmlns:wps="http://schemas.microsoft.com/office/word/2010/wordprocessingShape" mc:Ignorable="w14 w15 w16se w16cid w16 w16cex w16sdtdh w16sdtfl w16du wp14">
+  <w:footnote w:type="separator" w:id="-1">
+    <w:p>
+      <w:pPr>
+        <w:spacing w:after="0" w:line="240" w:lineRule="auto"/>
+      </w:pPr>
+      <w:r>
+        <w:separator/>
+      </w:r>
+    </w:p>
+  </w:footnote>
+  <w:footnote w:type="continuationSeparator" w:id="0">
+    <w:p>
+      <w:pPr>
+        <w:spacing w:after="0" w:line="240" w:lineRule="auto"/>
+      </w:pPr>
+      <w:r>
+        <w:continuationSeparator/>
+      </w:r>
+    </w:p>
+  </w:footnote>
+</w:footnotes>
 </file>
 
 <file path=word/styles.xml><?xml version="1.0" encoding="utf-8"?>
@@ -764,15 +3933,15 @@
     <w:lsdException w:name="Unresolved Mention" w:semiHidden="1" w:unhideWhenUsed="1"/>
     <w:lsdException w:name="Smart Link" w:semiHidden="1" w:unhideWhenUsed="1"/>
   </w:latentStyles>
-  <w:style w:type="paragraph" w:default="1" w:styleId="Standaard">
+  <w:style w:type="paragraph" w:default="1" w:styleId="Normal">
     <w:name w:val="Normal"/>
     <w:qFormat/>
   </w:style>
-  <w:style w:type="paragraph" w:styleId="Kop1">
+  <w:style w:type="paragraph" w:styleId="Titre1">
     <w:name w:val="heading 1"/>
-    <w:basedOn w:val="Standaard"/>
-    <w:next w:val="Standaard"/>
-    <w:link w:val="Kop1Char"/>
+    <w:basedOn w:val="Normal"/>
+    <w:next w:val="Normal"/>
+    <w:link w:val="Titre1Car"/>
     <w:uiPriority w:val="9"/>
     <w:qFormat/>
     <w:rsid w:val="008475A3"/>
@@ -789,11 +3958,11 @@
       <w:szCs w:val="40"/>
     </w:rPr>
   </w:style>
-  <w:style w:type="paragraph" w:styleId="Kop2">
+  <w:style w:type="paragraph" w:styleId="Titre2">
     <w:name w:val="heading 2"/>
-    <w:basedOn w:val="Standaard"/>
-    <w:next w:val="Standaard"/>
-    <w:link w:val="Kop2Char"/>
+    <w:basedOn w:val="Normal"/>
+    <w:next w:val="Normal"/>
+    <w:link w:val="Titre2Car"/>
     <w:uiPriority w:val="9"/>
     <w:semiHidden/>
     <w:unhideWhenUsed/>
@@ -812,11 +3981,11 @@
       <w:szCs w:val="32"/>
     </w:rPr>
   </w:style>
-  <w:style w:type="paragraph" w:styleId="Kop3">
+  <w:style w:type="paragraph" w:styleId="Titre3">
     <w:name w:val="heading 3"/>
-    <w:basedOn w:val="Standaard"/>
-    <w:next w:val="Standaard"/>
-    <w:link w:val="Kop3Char"/>
+    <w:basedOn w:val="Normal"/>
+    <w:next w:val="Normal"/>
+    <w:link w:val="Titre3Car"/>
     <w:uiPriority w:val="9"/>
     <w:semiHidden/>
     <w:unhideWhenUsed/>
@@ -835,11 +4004,11 @@
       <w:szCs w:val="28"/>
     </w:rPr>
   </w:style>
-  <w:style w:type="paragraph" w:styleId="Kop4">
+  <w:style w:type="paragraph" w:styleId="Titre4">
     <w:name w:val="heading 4"/>
-    <w:basedOn w:val="Standaard"/>
-    <w:next w:val="Standaard"/>
-    <w:link w:val="Kop4Char"/>
+    <w:basedOn w:val="Normal"/>
+    <w:next w:val="Normal"/>
+    <w:link w:val="Titre4Car"/>
     <w:uiPriority w:val="9"/>
     <w:semiHidden/>
     <w:unhideWhenUsed/>
@@ -858,11 +4027,11 @@
       <w:color w:val="0F4761" w:themeColor="accent1" w:themeShade="BF"/>
     </w:rPr>
   </w:style>
-  <w:style w:type="paragraph" w:styleId="Kop5">
+  <w:style w:type="paragraph" w:styleId="Titre5">
     <w:name w:val="heading 5"/>
-    <w:basedOn w:val="Standaard"/>
-    <w:next w:val="Standaard"/>
-    <w:link w:val="Kop5Char"/>
+    <w:basedOn w:val="Normal"/>
+    <w:next w:val="Normal"/>
+    <w:link w:val="Titre5Car"/>
     <w:uiPriority w:val="9"/>
     <w:semiHidden/>
     <w:unhideWhenUsed/>
@@ -879,11 +4048,11 @@
       <w:color w:val="0F4761" w:themeColor="accent1" w:themeShade="BF"/>
     </w:rPr>
   </w:style>
-  <w:style w:type="paragraph" w:styleId="Kop6">
+  <w:style w:type="paragraph" w:styleId="Titre6">
     <w:name w:val="heading 6"/>
-    <w:basedOn w:val="Standaard"/>
-    <w:next w:val="Standaard"/>
-    <w:link w:val="Kop6Char"/>
+    <w:basedOn w:val="Normal"/>
+    <w:next w:val="Normal"/>
+    <w:link w:val="Titre6Car"/>
     <w:uiPriority w:val="9"/>
     <w:semiHidden/>
     <w:unhideWhenUsed/>
@@ -902,11 +4071,11 @@
       <w:color w:val="595959" w:themeColor="text1" w:themeTint="A6"/>
     </w:rPr>
   </w:style>
-  <w:style w:type="paragraph" w:styleId="Kop7">
+  <w:style w:type="paragraph" w:styleId="Titre7">
     <w:name w:val="heading 7"/>
-    <w:basedOn w:val="Standaard"/>
-    <w:next w:val="Standaard"/>
-    <w:link w:val="Kop7Char"/>
+    <w:basedOn w:val="Normal"/>
+    <w:next w:val="Normal"/>
+    <w:link w:val="Titre7Car"/>
     <w:uiPriority w:val="9"/>
     <w:semiHidden/>
     <w:unhideWhenUsed/>
@@ -923,11 +4092,11 @@
       <w:color w:val="595959" w:themeColor="text1" w:themeTint="A6"/>
     </w:rPr>
   </w:style>
-  <w:style w:type="paragraph" w:styleId="Kop8">
+  <w:style w:type="paragraph" w:styleId="Titre8">
     <w:name w:val="heading 8"/>
-    <w:basedOn w:val="Standaard"/>
-    <w:next w:val="Standaard"/>
-    <w:link w:val="Kop8Char"/>
+    <w:basedOn w:val="Normal"/>
+    <w:next w:val="Normal"/>
+    <w:link w:val="Titre8Car"/>
     <w:uiPriority w:val="9"/>
     <w:semiHidden/>
     <w:unhideWhenUsed/>
@@ -946,11 +4115,11 @@
       <w:color w:val="272727" w:themeColor="text1" w:themeTint="D8"/>
     </w:rPr>
   </w:style>
-  <w:style w:type="paragraph" w:styleId="Kop9">
+  <w:style w:type="paragraph" w:styleId="Titre9">
     <w:name w:val="heading 9"/>
-    <w:basedOn w:val="Standaard"/>
-    <w:next w:val="Standaard"/>
-    <w:link w:val="Kop9Char"/>
+    <w:basedOn w:val="Normal"/>
+    <w:next w:val="Normal"/>
+    <w:link w:val="Titre9Car"/>
     <w:uiPriority w:val="9"/>
     <w:semiHidden/>
     <w:unhideWhenUsed/>
@@ -967,13 +4136,12 @@
       <w:color w:val="272727" w:themeColor="text1" w:themeTint="D8"/>
     </w:rPr>
   </w:style>
-  <w:style w:type="character" w:default="1" w:styleId="Standaardalinea-lettertype">
+  <w:style w:type="character" w:default="1" w:styleId="Policepardfaut">
     <w:name w:val="Default Paragraph Font"/>
     <w:uiPriority w:val="1"/>
-    <w:semiHidden/>
     <w:unhideWhenUsed/>
   </w:style>
-  <w:style w:type="table" w:default="1" w:styleId="Standaardtabel">
+  <w:style w:type="table" w:default="1" w:styleId="TableauNormal">
     <w:name w:val="Normal Table"/>
     <w:uiPriority w:val="99"/>
     <w:semiHidden/>
@@ -988,16 +4156,16 @@
       </w:tblCellMar>
     </w:tblPr>
   </w:style>
-  <w:style w:type="numbering" w:default="1" w:styleId="Geenlijst">
+  <w:style w:type="numbering" w:default="1" w:styleId="Aucuneliste">
     <w:name w:val="No List"/>
     <w:uiPriority w:val="99"/>
     <w:semiHidden/>
     <w:unhideWhenUsed/>
   </w:style>
-  <w:style w:type="character" w:customStyle="1" w:styleId="Kop1Char">
-    <w:name w:val="Kop 1 Char"/>
-    <w:basedOn w:val="Standaardalinea-lettertype"/>
-    <w:link w:val="Kop1"/>
+  <w:style w:type="character" w:customStyle="1" w:styleId="Titre1Car">
+    <w:name w:val="Titre 1 Car"/>
+    <w:basedOn w:val="Policepardfaut"/>
+    <w:link w:val="Titre1"/>
     <w:uiPriority w:val="9"/>
     <w:rsid w:val="008475A3"/>
     <w:rPr>
@@ -1007,10 +4175,10 @@
       <w:szCs w:val="40"/>
     </w:rPr>
   </w:style>
-  <w:style w:type="character" w:customStyle="1" w:styleId="Kop2Char">
-    <w:name w:val="Kop 2 Char"/>
-    <w:basedOn w:val="Standaardalinea-lettertype"/>
-    <w:link w:val="Kop2"/>
+  <w:style w:type="character" w:customStyle="1" w:styleId="Titre2Car">
+    <w:name w:val="Titre 2 Car"/>
+    <w:basedOn w:val="Policepardfaut"/>
+    <w:link w:val="Titre2"/>
     <w:uiPriority w:val="9"/>
     <w:semiHidden/>
     <w:rsid w:val="008475A3"/>
@@ -1021,10 +4189,10 @@
       <w:szCs w:val="32"/>
     </w:rPr>
   </w:style>
-  <w:style w:type="character" w:customStyle="1" w:styleId="Kop3Char">
-    <w:name w:val="Kop 3 Char"/>
-    <w:basedOn w:val="Standaardalinea-lettertype"/>
-    <w:link w:val="Kop3"/>
+  <w:style w:type="character" w:customStyle="1" w:styleId="Titre3Car">
+    <w:name w:val="Titre 3 Car"/>
+    <w:basedOn w:val="Policepardfaut"/>
+    <w:link w:val="Titre3"/>
     <w:uiPriority w:val="9"/>
     <w:semiHidden/>
     <w:rsid w:val="008475A3"/>
@@ -1035,10 +4203,10 @@
       <w:szCs w:val="28"/>
     </w:rPr>
   </w:style>
-  <w:style w:type="character" w:customStyle="1" w:styleId="Kop4Char">
-    <w:name w:val="Kop 4 Char"/>
-    <w:basedOn w:val="Standaardalinea-lettertype"/>
-    <w:link w:val="Kop4"/>
+  <w:style w:type="character" w:customStyle="1" w:styleId="Titre4Car">
+    <w:name w:val="Titre 4 Car"/>
+    <w:basedOn w:val="Policepardfaut"/>
+    <w:link w:val="Titre4"/>
     <w:uiPriority w:val="9"/>
     <w:semiHidden/>
     <w:rsid w:val="008475A3"/>
@@ -1049,10 +4217,10 @@
       <w:color w:val="0F4761" w:themeColor="accent1" w:themeShade="BF"/>
     </w:rPr>
   </w:style>
-  <w:style w:type="character" w:customStyle="1" w:styleId="Kop5Char">
-    <w:name w:val="Kop 5 Char"/>
-    <w:basedOn w:val="Standaardalinea-lettertype"/>
-    <w:link w:val="Kop5"/>
+  <w:style w:type="character" w:customStyle="1" w:styleId="Titre5Car">
+    <w:name w:val="Titre 5 Car"/>
+    <w:basedOn w:val="Policepardfaut"/>
+    <w:link w:val="Titre5"/>
     <w:uiPriority w:val="9"/>
     <w:semiHidden/>
     <w:rsid w:val="008475A3"/>
@@ -1061,10 +4229,10 @@
       <w:color w:val="0F4761" w:themeColor="accent1" w:themeShade="BF"/>
     </w:rPr>
   </w:style>
-  <w:style w:type="character" w:customStyle="1" w:styleId="Kop6Char">
-    <w:name w:val="Kop 6 Char"/>
-    <w:basedOn w:val="Standaardalinea-lettertype"/>
-    <w:link w:val="Kop6"/>
+  <w:style w:type="character" w:customStyle="1" w:styleId="Titre6Car">
+    <w:name w:val="Titre 6 Car"/>
+    <w:basedOn w:val="Policepardfaut"/>
+    <w:link w:val="Titre6"/>
     <w:uiPriority w:val="9"/>
     <w:semiHidden/>
     <w:rsid w:val="008475A3"/>
@@ -1075,10 +4243,10 @@
       <w:color w:val="595959" w:themeColor="text1" w:themeTint="A6"/>
     </w:rPr>
   </w:style>
-  <w:style w:type="character" w:customStyle="1" w:styleId="Kop7Char">
-    <w:name w:val="Kop 7 Char"/>
-    <w:basedOn w:val="Standaardalinea-lettertype"/>
-    <w:link w:val="Kop7"/>
+  <w:style w:type="character" w:customStyle="1" w:styleId="Titre7Car">
+    <w:name w:val="Titre 7 Car"/>
+    <w:basedOn w:val="Policepardfaut"/>
+    <w:link w:val="Titre7"/>
     <w:uiPriority w:val="9"/>
     <w:semiHidden/>
     <w:rsid w:val="008475A3"/>
@@ -1087,10 +4255,10 @@
       <w:color w:val="595959" w:themeColor="text1" w:themeTint="A6"/>
     </w:rPr>
   </w:style>
-  <w:style w:type="character" w:customStyle="1" w:styleId="Kop8Char">
-    <w:name w:val="Kop 8 Char"/>
-    <w:basedOn w:val="Standaardalinea-lettertype"/>
-    <w:link w:val="Kop8"/>
+  <w:style w:type="character" w:customStyle="1" w:styleId="Titre8Car">
+    <w:name w:val="Titre 8 Car"/>
+    <w:basedOn w:val="Policepardfaut"/>
+    <w:link w:val="Titre8"/>
     <w:uiPriority w:val="9"/>
     <w:semiHidden/>
     <w:rsid w:val="008475A3"/>
@@ -1101,10 +4269,10 @@
       <w:color w:val="272727" w:themeColor="text1" w:themeTint="D8"/>
     </w:rPr>
   </w:style>
-  <w:style w:type="character" w:customStyle="1" w:styleId="Kop9Char">
-    <w:name w:val="Kop 9 Char"/>
-    <w:basedOn w:val="Standaardalinea-lettertype"/>
-    <w:link w:val="Kop9"/>
+  <w:style w:type="character" w:customStyle="1" w:styleId="Titre9Car">
+    <w:name w:val="Titre 9 Car"/>
+    <w:basedOn w:val="Policepardfaut"/>
+    <w:link w:val="Titre9"/>
     <w:uiPriority w:val="9"/>
     <w:semiHidden/>
     <w:rsid w:val="008475A3"/>
@@ -1113,11 +4281,11 @@
       <w:color w:val="272727" w:themeColor="text1" w:themeTint="D8"/>
     </w:rPr>
   </w:style>
-  <w:style w:type="paragraph" w:styleId="Titel">
+  <w:style w:type="paragraph" w:styleId="Titre">
     <w:name w:val="Title"/>
-    <w:basedOn w:val="Standaard"/>
-    <w:next w:val="Standaard"/>
-    <w:link w:val="TitelChar"/>
+    <w:basedOn w:val="Normal"/>
+    <w:next w:val="Normal"/>
+    <w:link w:val="TitreCar"/>
     <w:uiPriority w:val="10"/>
     <w:qFormat/>
     <w:rsid w:val="008475A3"/>
@@ -1133,10 +4301,10 @@
       <w:szCs w:val="56"/>
     </w:rPr>
   </w:style>
-  <w:style w:type="character" w:customStyle="1" w:styleId="TitelChar">
-    <w:name w:val="Titel Char"/>
-    <w:basedOn w:val="Standaardalinea-lettertype"/>
-    <w:link w:val="Titel"/>
+  <w:style w:type="character" w:customStyle="1" w:styleId="TitreCar">
+    <w:name w:val="Titre Car"/>
+    <w:basedOn w:val="Policepardfaut"/>
+    <w:link w:val="Titre"/>
     <w:uiPriority w:val="10"/>
     <w:rsid w:val="008475A3"/>
     <w:rPr>
@@ -1147,11 +4315,11 @@
       <w:szCs w:val="56"/>
     </w:rPr>
   </w:style>
-  <w:style w:type="paragraph" w:styleId="Ondertitel">
+  <w:style w:type="paragraph" w:styleId="Sous-titre">
     <w:name w:val="Subtitle"/>
-    <w:basedOn w:val="Standaard"/>
-    <w:next w:val="Standaard"/>
-    <w:link w:val="OndertitelChar"/>
+    <w:basedOn w:val="Normal"/>
+    <w:next w:val="Normal"/>
+    <w:link w:val="Sous-titreCar"/>
     <w:uiPriority w:val="11"/>
     <w:qFormat/>
     <w:rsid w:val="008475A3"/>
@@ -1168,10 +4336,10 @@
       <w:szCs w:val="28"/>
     </w:rPr>
   </w:style>
-  <w:style w:type="character" w:customStyle="1" w:styleId="OndertitelChar">
-    <w:name w:val="Ondertitel Char"/>
-    <w:basedOn w:val="Standaardalinea-lettertype"/>
-    <w:link w:val="Ondertitel"/>
+  <w:style w:type="character" w:customStyle="1" w:styleId="Sous-titreCar">
+    <w:name w:val="Sous-titre Car"/>
+    <w:basedOn w:val="Policepardfaut"/>
+    <w:link w:val="Sous-titre"/>
     <w:uiPriority w:val="11"/>
     <w:rsid w:val="008475A3"/>
     <w:rPr>
@@ -1182,11 +4350,11 @@
       <w:szCs w:val="28"/>
     </w:rPr>
   </w:style>
-  <w:style w:type="paragraph" w:styleId="Citaat">
+  <w:style w:type="paragraph" w:styleId="Citation">
     <w:name w:val="Quote"/>
-    <w:basedOn w:val="Standaard"/>
-    <w:next w:val="Standaard"/>
-    <w:link w:val="CitaatChar"/>
+    <w:basedOn w:val="Normal"/>
+    <w:next w:val="Normal"/>
+    <w:link w:val="CitationCar"/>
     <w:uiPriority w:val="29"/>
     <w:qFormat/>
     <w:rsid w:val="008475A3"/>
@@ -1200,10 +4368,10 @@
       <w:color w:val="404040" w:themeColor="text1" w:themeTint="BF"/>
     </w:rPr>
   </w:style>
-  <w:style w:type="character" w:customStyle="1" w:styleId="CitaatChar">
-    <w:name w:val="Citaat Char"/>
-    <w:basedOn w:val="Standaardalinea-lettertype"/>
-    <w:link w:val="Citaat"/>
+  <w:style w:type="character" w:customStyle="1" w:styleId="CitationCar">
+    <w:name w:val="Citation Car"/>
+    <w:basedOn w:val="Policepardfaut"/>
+    <w:link w:val="Citation"/>
     <w:uiPriority w:val="29"/>
     <w:rsid w:val="008475A3"/>
     <w:rPr>
@@ -1212,9 +4380,9 @@
       <w:color w:val="404040" w:themeColor="text1" w:themeTint="BF"/>
     </w:rPr>
   </w:style>
-  <w:style w:type="paragraph" w:styleId="Lijstalinea">
+  <w:style w:type="paragraph" w:styleId="Paragraphedeliste">
     <w:name w:val="List Paragraph"/>
-    <w:basedOn w:val="Standaard"/>
+    <w:basedOn w:val="Normal"/>
     <w:uiPriority w:val="34"/>
     <w:qFormat/>
     <w:rsid w:val="008475A3"/>
@@ -1223,9 +4391,9 @@
       <w:contextualSpacing/>
     </w:pPr>
   </w:style>
-  <w:style w:type="character" w:styleId="Intensievebenadrukking">
+  <w:style w:type="character" w:styleId="Accentuationintense">
     <w:name w:val="Intense Emphasis"/>
-    <w:basedOn w:val="Standaardalinea-lettertype"/>
+    <w:basedOn w:val="Policepardfaut"/>
     <w:uiPriority w:val="21"/>
     <w:qFormat/>
     <w:rsid w:val="008475A3"/>
@@ -1235,11 +4403,11 @@
       <w:color w:val="0F4761" w:themeColor="accent1" w:themeShade="BF"/>
     </w:rPr>
   </w:style>
-  <w:style w:type="paragraph" w:styleId="Duidelijkcitaat">
+  <w:style w:type="paragraph" w:styleId="Citationintense">
     <w:name w:val="Intense Quote"/>
-    <w:basedOn w:val="Standaard"/>
-    <w:next w:val="Standaard"/>
-    <w:link w:val="DuidelijkcitaatChar"/>
+    <w:basedOn w:val="Normal"/>
+    <w:next w:val="Normal"/>
+    <w:link w:val="CitationintenseCar"/>
     <w:uiPriority w:val="30"/>
     <w:qFormat/>
     <w:rsid w:val="008475A3"/>
@@ -1258,10 +4426,10 @@
       <w:color w:val="0F4761" w:themeColor="accent1" w:themeShade="BF"/>
     </w:rPr>
   </w:style>
-  <w:style w:type="character" w:customStyle="1" w:styleId="DuidelijkcitaatChar">
-    <w:name w:val="Duidelijk citaat Char"/>
-    <w:basedOn w:val="Standaardalinea-lettertype"/>
-    <w:link w:val="Duidelijkcitaat"/>
+  <w:style w:type="character" w:customStyle="1" w:styleId="CitationintenseCar">
+    <w:name w:val="Citation intense Car"/>
+    <w:basedOn w:val="Policepardfaut"/>
+    <w:link w:val="Citationintense"/>
     <w:uiPriority w:val="30"/>
     <w:rsid w:val="008475A3"/>
     <w:rPr>
@@ -1270,9 +4438,9 @@
       <w:color w:val="0F4761" w:themeColor="accent1" w:themeShade="BF"/>
     </w:rPr>
   </w:style>
-  <w:style w:type="character" w:styleId="Intensieveverwijzing">
+  <w:style w:type="character" w:styleId="Rfrenceintense">
     <w:name w:val="Intense Reference"/>
-    <w:basedOn w:val="Standaardalinea-lettertype"/>
+    <w:basedOn w:val="Policepardfaut"/>
     <w:uiPriority w:val="32"/>
     <w:qFormat/>
     <w:rsid w:val="008475A3"/>
@@ -1282,6 +4450,126 @@
       <w:smallCaps/>
       <w:color w:val="0F4761" w:themeColor="accent1" w:themeShade="BF"/>
       <w:spacing w:val="5"/>
+    </w:rPr>
+  </w:style>
+  <w:style w:type="paragraph" w:styleId="En-tte">
+    <w:name w:val="header"/>
+    <w:basedOn w:val="Normal"/>
+    <w:link w:val="En-tteCar"/>
+    <w:uiPriority w:val="99"/>
+    <w:unhideWhenUsed/>
+    <w:rsid w:val="00721B6C"/>
+    <w:pPr>
+      <w:tabs>
+        <w:tab w:val="center" w:pos="4536"/>
+        <w:tab w:val="right" w:pos="9072"/>
+      </w:tabs>
+      <w:spacing w:after="0" w:line="240" w:lineRule="auto"/>
+    </w:pPr>
+  </w:style>
+  <w:style w:type="character" w:customStyle="1" w:styleId="En-tteCar">
+    <w:name w:val="En-tête Car"/>
+    <w:basedOn w:val="Policepardfaut"/>
+    <w:link w:val="En-tte"/>
+    <w:uiPriority w:val="99"/>
+    <w:rsid w:val="00721B6C"/>
+  </w:style>
+  <w:style w:type="paragraph" w:styleId="Pieddepage">
+    <w:name w:val="footer"/>
+    <w:basedOn w:val="Normal"/>
+    <w:link w:val="PieddepageCar"/>
+    <w:uiPriority w:val="99"/>
+    <w:unhideWhenUsed/>
+    <w:rsid w:val="00721B6C"/>
+    <w:pPr>
+      <w:tabs>
+        <w:tab w:val="center" w:pos="4536"/>
+        <w:tab w:val="right" w:pos="9072"/>
+      </w:tabs>
+      <w:spacing w:after="0" w:line="240" w:lineRule="auto"/>
+    </w:pPr>
+  </w:style>
+  <w:style w:type="character" w:customStyle="1" w:styleId="PieddepageCar">
+    <w:name w:val="Pied de page Car"/>
+    <w:basedOn w:val="Policepardfaut"/>
+    <w:link w:val="Pieddepage"/>
+    <w:uiPriority w:val="99"/>
+    <w:rsid w:val="00721B6C"/>
+  </w:style>
+  <w:style w:type="paragraph" w:styleId="Sansinterligne">
+    <w:name w:val="No Spacing"/>
+    <w:link w:val="SansinterligneCar"/>
+    <w:uiPriority w:val="1"/>
+    <w:qFormat/>
+    <w:rsid w:val="00D045BD"/>
+    <w:pPr>
+      <w:spacing w:after="0" w:line="240" w:lineRule="auto"/>
+    </w:pPr>
+    <w:rPr>
+      <w:rFonts w:eastAsiaTheme="minorEastAsia"/>
+      <w:kern w:val="0"/>
+      <w:sz w:val="22"/>
+      <w:szCs w:val="22"/>
+      <w:lang w:eastAsia="fr-BE"/>
+      <w14:ligatures w14:val="none"/>
+    </w:rPr>
+  </w:style>
+  <w:style w:type="character" w:customStyle="1" w:styleId="SansinterligneCar">
+    <w:name w:val="Sans interligne Car"/>
+    <w:basedOn w:val="Policepardfaut"/>
+    <w:link w:val="Sansinterligne"/>
+    <w:uiPriority w:val="1"/>
+    <w:rsid w:val="00D045BD"/>
+    <w:rPr>
+      <w:rFonts w:eastAsiaTheme="minorEastAsia"/>
+      <w:kern w:val="0"/>
+      <w:sz w:val="22"/>
+      <w:szCs w:val="22"/>
+      <w:lang w:eastAsia="fr-BE"/>
+      <w14:ligatures w14:val="none"/>
+    </w:rPr>
+  </w:style>
+  <w:style w:type="paragraph" w:styleId="En-ttedetabledesmatires">
+    <w:name w:val="TOC Heading"/>
+    <w:basedOn w:val="Titre1"/>
+    <w:next w:val="Normal"/>
+    <w:uiPriority w:val="39"/>
+    <w:unhideWhenUsed/>
+    <w:qFormat/>
+    <w:rsid w:val="00B952E5"/>
+    <w:pPr>
+      <w:spacing w:before="240" w:after="0" w:line="259" w:lineRule="auto"/>
+      <w:outlineLvl w:val="9"/>
+    </w:pPr>
+    <w:rPr>
+      <w:kern w:val="0"/>
+      <w:sz w:val="32"/>
+      <w:szCs w:val="32"/>
+      <w:lang w:eastAsia="fr-BE"/>
+      <w14:ligatures w14:val="none"/>
+    </w:rPr>
+  </w:style>
+  <w:style w:type="paragraph" w:styleId="TM1">
+    <w:name w:val="toc 1"/>
+    <w:basedOn w:val="Normal"/>
+    <w:next w:val="Normal"/>
+    <w:autoRedefine/>
+    <w:uiPriority w:val="39"/>
+    <w:unhideWhenUsed/>
+    <w:rsid w:val="00B952E5"/>
+    <w:pPr>
+      <w:spacing w:after="100"/>
+    </w:pPr>
+  </w:style>
+  <w:style w:type="character" w:styleId="Lienhypertexte">
+    <w:name w:val="Hyperlink"/>
+    <w:basedOn w:val="Policepardfaut"/>
+    <w:uiPriority w:val="99"/>
+    <w:unhideWhenUsed/>
+    <w:rsid w:val="00B952E5"/>
+    <w:rPr>
+      <w:color w:val="467886" w:themeColor="hyperlink"/>
+      <w:u w:val="single"/>
     </w:rPr>
   </w:style>
 </w:styles>
@@ -1600,4 +4888,23 @@
     </a:ext>
   </a:extLst>
 </a:theme>
+</file>
+
+<file path=customXml/item1.xml><?xml version="1.0" encoding="utf-8"?>
+<CoverPageProperties xmlns="http://schemas.microsoft.com/office/2006/coverPageProps">
+  <PublishDate>2025-2026</PublishDate>
+  <Abstract/>
+  <CompanyAddress/>
+  <CompanyPhone/>
+  <CompanyFax/>
+  <CompanyEmail/>
+</CoverPageProperties>
+</file>
+
+<file path=customXml/itemProps1.xml><?xml version="1.0" encoding="utf-8"?>
+<ds:datastoreItem xmlns:ds="http://schemas.openxmlformats.org/officeDocument/2006/customXml" ds:itemID="{55AF091B-3C7A-41E3-B477-F2FDAA23CFDA}">
+  <ds:schemaRefs>
+    <ds:schemaRef ds:uri="http://schemas.microsoft.com/office/2006/coverPageProps"/>
+  </ds:schemaRefs>
+</ds:datastoreItem>
 </file>
</xml_diff>